<commit_message>
Greisl hat kleinen Penis
</commit_message>
<xml_diff>
--- a/Mechanical/Artenbeschreibung/Katzenfütterungsmaschine.docx
+++ b/Mechanical/Artenbeschreibung/Katzenfütterungsmaschine.docx
@@ -192,6 +192,28 @@
     <w:p>
       <w:pPr>
         <w:pStyle w:val="KeinLeerraum"/>
+        <w:numPr>
+          <w:ilvl w:val="0"/>
+          <w:numId w:val="2"/>
+        </w:numPr>
+        <w:rPr>
+          <w:sz w:val="24"/>
+          <w:szCs w:val="24"/>
+          <w:lang w:val="de-AT"/>
+        </w:rPr>
+      </w:pPr>
+      <w:r>
+        <w:rPr>
+          <w:sz w:val="24"/>
+          <w:szCs w:val="24"/>
+          <w:lang w:val="de-AT"/>
+        </w:rPr>
+        <w:t>Füttern</w:t>
+      </w:r>
+    </w:p>
+    <w:p>
+      <w:pPr>
+        <w:pStyle w:val="KeinLeerraum"/>
         <w:rPr>
           <w:sz w:val="24"/>
           <w:szCs w:val="24"/>
@@ -248,9 +270,6 @@
           <w:noProof/>
         </w:rPr>
       </w:pPr>
-    </w:p>
-    <w:p>
-      <w:bookmarkStart w:id="0" w:name="_GoBack"/>
       <w:r>
         <w:rPr>
           <w:noProof/>
@@ -258,14 +277,14 @@
         <w:drawing>
           <wp:anchor distT="0" distB="0" distL="114300" distR="114300" simplePos="0" relativeHeight="251658240" behindDoc="0" locked="0" layoutInCell="1" allowOverlap="1">
             <wp:simplePos x="0" y="0"/>
-            <wp:positionH relativeFrom="column">
-              <wp:posOffset>-95250</wp:posOffset>
+            <wp:positionH relativeFrom="page">
+              <wp:align>center</wp:align>
             </wp:positionH>
-            <wp:positionV relativeFrom="paragraph">
-              <wp:posOffset>-1270</wp:posOffset>
+            <wp:positionV relativeFrom="page">
+              <wp:posOffset>5748655</wp:posOffset>
             </wp:positionV>
-            <wp:extent cx="5952233" cy="3609340"/>
-            <wp:effectExtent l="0" t="0" r="0" b="0"/>
+            <wp:extent cx="6120000" cy="3711600"/>
+            <wp:effectExtent l="0" t="0" r="0" b="3175"/>
             <wp:wrapSquare wrapText="bothSides"/>
             <wp:docPr id="6" name="Grafik 6" descr="C:\Users\Julian\Desktop\Schule\5AHME\Diplomarbeit\Git\fuettr_prototype\Mechanical\Bilder\Ablauf_1.Art\Magazin_Vorne.jpeg"/>
             <wp:cNvGraphicFramePr>
@@ -281,7 +300,7 @@
                     </pic:cNvPicPr>
                   </pic:nvPicPr>
                   <pic:blipFill rotWithShape="1">
-                    <a:blip r:embed="rId5">
+                    <a:blip r:embed="rId8">
                       <a:extLst>
                         <a:ext uri="{28A0092B-C50C-407E-A947-70E740481C1C}">
                           <a14:useLocalDpi xmlns:a14="http://schemas.microsoft.com/office/drawing/2010/main" val="0"/>
@@ -294,7 +313,944 @@
                   <pic:spPr bwMode="auto">
                     <a:xfrm>
                       <a:off x="0" y="0"/>
-                      <a:ext cx="5952233" cy="3609340"/>
+                      <a:ext cx="6120000" cy="3711600"/>
+                    </a:xfrm>
+                    <a:prstGeom prst="rect">
+                      <a:avLst/>
+                    </a:prstGeom>
+                    <a:noFill/>
+                    <a:ln>
+                      <a:noFill/>
+                    </a:ln>
+                    <a:extLst>
+                      <a:ext uri="{53640926-AAD7-44D8-BBD7-CCE9431645EC}">
+                        <a14:shadowObscured xmlns:a14="http://schemas.microsoft.com/office/drawing/2010/main"/>
+                      </a:ext>
+                    </a:extLst>
+                  </pic:spPr>
+                </pic:pic>
+              </a:graphicData>
+            </a:graphic>
+            <wp14:sizeRelH relativeFrom="margin">
+              <wp14:pctWidth>0</wp14:pctWidth>
+            </wp14:sizeRelH>
+            <wp14:sizeRelV relativeFrom="margin">
+              <wp14:pctHeight>0</wp14:pctHeight>
+            </wp14:sizeRelV>
+          </wp:anchor>
+        </w:drawing>
+      </w:r>
+      <w:r>
+        <w:rPr>
+          <w:noProof/>
+        </w:rPr>
+        <w:t>Ansicht: Vorne</w:t>
+      </w:r>
+    </w:p>
+    <w:p/>
+    <w:p>
+      <w:pPr>
+        <w:rPr>
+          <w:noProof/>
+        </w:rPr>
+      </w:pPr>
+    </w:p>
+    <w:p>
+      <w:pPr>
+        <w:pStyle w:val="Listenabsatz"/>
+        <w:numPr>
+          <w:ilvl w:val="0"/>
+          <w:numId w:val="3"/>
+        </w:numPr>
+        <w:rPr>
+          <w:noProof/>
+        </w:rPr>
+      </w:pPr>
+      <w:r>
+        <w:rPr>
+          <w:noProof/>
+        </w:rPr>
+        <w:drawing>
+          <wp:anchor distT="0" distB="0" distL="114300" distR="114300" simplePos="0" relativeHeight="251659264" behindDoc="0" locked="0" layoutInCell="1" allowOverlap="1">
+            <wp:simplePos x="0" y="0"/>
+            <wp:positionH relativeFrom="page">
+              <wp:align>center</wp:align>
+            </wp:positionH>
+            <wp:positionV relativeFrom="paragraph">
+              <wp:posOffset>257810</wp:posOffset>
+            </wp:positionV>
+            <wp:extent cx="6120000" cy="3682800"/>
+            <wp:effectExtent l="0" t="0" r="0" b="0"/>
+            <wp:wrapTopAndBottom/>
+            <wp:docPr id="5" name="Grafik 5" descr="C:\Users\Julian\Desktop\Schule\5AHME\Diplomarbeit\Git\fuettr_prototype\Mechanical\Bilder\Ablauf_1.Art\Magazin_Seitlich_2.jpeg"/>
+            <wp:cNvGraphicFramePr>
+              <a:graphicFrameLocks xmlns:a="http://schemas.openxmlformats.org/drawingml/2006/main" noChangeAspect="1"/>
+            </wp:cNvGraphicFramePr>
+            <a:graphic xmlns:a="http://schemas.openxmlformats.org/drawingml/2006/main">
+              <a:graphicData uri="http://schemas.openxmlformats.org/drawingml/2006/picture">
+                <pic:pic xmlns:pic="http://schemas.openxmlformats.org/drawingml/2006/picture">
+                  <pic:nvPicPr>
+                    <pic:cNvPr id="0" name="Picture 5" descr="C:\Users\Julian\Desktop\Schule\5AHME\Diplomarbeit\Git\fuettr_prototype\Mechanical\Bilder\Ablauf_1.Art\Magazin_Seitlich_2.jpeg"/>
+                    <pic:cNvPicPr>
+                      <a:picLocks noChangeAspect="1" noChangeArrowheads="1"/>
+                    </pic:cNvPicPr>
+                  </pic:nvPicPr>
+                  <pic:blipFill rotWithShape="1">
+                    <a:blip r:embed="rId9" cstate="print">
+                      <a:extLst>
+                        <a:ext uri="{28A0092B-C50C-407E-A947-70E740481C1C}">
+                          <a14:useLocalDpi xmlns:a14="http://schemas.microsoft.com/office/drawing/2010/main" val="0"/>
+                        </a:ext>
+                      </a:extLst>
+                    </a:blip>
+                    <a:srcRect l="6624"/>
+                    <a:stretch/>
+                  </pic:blipFill>
+                  <pic:spPr bwMode="auto">
+                    <a:xfrm>
+                      <a:off x="0" y="0"/>
+                      <a:ext cx="6120000" cy="3682800"/>
+                    </a:xfrm>
+                    <a:prstGeom prst="rect">
+                      <a:avLst/>
+                    </a:prstGeom>
+                    <a:noFill/>
+                    <a:ln>
+                      <a:noFill/>
+                    </a:ln>
+                    <a:extLst>
+                      <a:ext uri="{53640926-AAD7-44D8-BBD7-CCE9431645EC}">
+                        <a14:shadowObscured xmlns:a14="http://schemas.microsoft.com/office/drawing/2010/main"/>
+                      </a:ext>
+                    </a:extLst>
+                  </pic:spPr>
+                </pic:pic>
+              </a:graphicData>
+            </a:graphic>
+            <wp14:sizeRelH relativeFrom="margin">
+              <wp14:pctWidth>0</wp14:pctWidth>
+            </wp14:sizeRelH>
+            <wp14:sizeRelV relativeFrom="margin">
+              <wp14:pctHeight>0</wp14:pctHeight>
+            </wp14:sizeRelV>
+          </wp:anchor>
+        </w:drawing>
+      </w:r>
+      <w:r>
+        <w:rPr>
+          <w:noProof/>
+        </w:rPr>
+        <w:t>Ansicht: Seite</w:t>
+      </w:r>
+      <w:r>
+        <w:rPr>
+          <w:noProof/>
+        </w:rPr>
+        <w:br/>
+      </w:r>
+    </w:p>
+    <w:p>
+      <w:pPr>
+        <w:pStyle w:val="Listenabsatz"/>
+        <w:numPr>
+          <w:ilvl w:val="0"/>
+          <w:numId w:val="3"/>
+        </w:numPr>
+        <w:rPr>
+          <w:noProof/>
+        </w:rPr>
+      </w:pPr>
+      <w:r>
+        <w:rPr>
+          <w:noProof/>
+        </w:rPr>
+        <w:drawing>
+          <wp:anchor distT="0" distB="0" distL="114300" distR="114300" simplePos="0" relativeHeight="251661312" behindDoc="1" locked="0" layoutInCell="1" allowOverlap="1">
+            <wp:simplePos x="0" y="0"/>
+            <wp:positionH relativeFrom="page">
+              <wp:align>center</wp:align>
+            </wp:positionH>
+            <wp:positionV relativeFrom="paragraph">
+              <wp:posOffset>281305</wp:posOffset>
+            </wp:positionV>
+            <wp:extent cx="6120000" cy="4017600"/>
+            <wp:effectExtent l="0" t="0" r="0" b="2540"/>
+            <wp:wrapTopAndBottom/>
+            <wp:docPr id="3" name="Grafik 3" descr="C:\Users\Julian\Desktop\Schule\5AHME\Diplomarbeit\Git\fuettr_prototype\Mechanical\Bilder\Ablauf_1.Art\Magazin_Oben.jpeg"/>
+            <wp:cNvGraphicFramePr>
+              <a:graphicFrameLocks xmlns:a="http://schemas.openxmlformats.org/drawingml/2006/main" noChangeAspect="1"/>
+            </wp:cNvGraphicFramePr>
+            <a:graphic xmlns:a="http://schemas.openxmlformats.org/drawingml/2006/main">
+              <a:graphicData uri="http://schemas.openxmlformats.org/drawingml/2006/picture">
+                <pic:pic xmlns:pic="http://schemas.openxmlformats.org/drawingml/2006/picture">
+                  <pic:nvPicPr>
+                    <pic:cNvPr id="0" name="Picture 3" descr="C:\Users\Julian\Desktop\Schule\5AHME\Diplomarbeit\Git\fuettr_prototype\Mechanical\Bilder\Ablauf_1.Art\Magazin_Oben.jpeg"/>
+                    <pic:cNvPicPr>
+                      <a:picLocks noChangeAspect="1" noChangeArrowheads="1"/>
+                    </pic:cNvPicPr>
+                  </pic:nvPicPr>
+                  <pic:blipFill rotWithShape="1">
+                    <a:blip r:embed="rId10">
+                      <a:extLst>
+                        <a:ext uri="{28A0092B-C50C-407E-A947-70E740481C1C}">
+                          <a14:useLocalDpi xmlns:a14="http://schemas.microsoft.com/office/drawing/2010/main" val="0"/>
+                        </a:ext>
+                      </a:extLst>
+                    </a:blip>
+                    <a:srcRect l="7044" t="-569" r="5608" b="-1426"/>
+                    <a:stretch/>
+                  </pic:blipFill>
+                  <pic:spPr bwMode="auto">
+                    <a:xfrm>
+                      <a:off x="0" y="0"/>
+                      <a:ext cx="6120000" cy="4017600"/>
+                    </a:xfrm>
+                    <a:prstGeom prst="rect">
+                      <a:avLst/>
+                    </a:prstGeom>
+                    <a:noFill/>
+                    <a:ln>
+                      <a:noFill/>
+                    </a:ln>
+                    <a:extLst>
+                      <a:ext uri="{53640926-AAD7-44D8-BBD7-CCE9431645EC}">
+                        <a14:shadowObscured xmlns:a14="http://schemas.microsoft.com/office/drawing/2010/main"/>
+                      </a:ext>
+                    </a:extLst>
+                  </pic:spPr>
+                </pic:pic>
+              </a:graphicData>
+            </a:graphic>
+            <wp14:sizeRelH relativeFrom="margin">
+              <wp14:pctWidth>0</wp14:pctWidth>
+            </wp14:sizeRelH>
+            <wp14:sizeRelV relativeFrom="margin">
+              <wp14:pctHeight>0</wp14:pctHeight>
+            </wp14:sizeRelV>
+          </wp:anchor>
+        </w:drawing>
+      </w:r>
+      <w:r>
+        <w:rPr>
+          <w:noProof/>
+        </w:rPr>
+        <w:t>Ansicht: Oben</w:t>
+      </w:r>
+    </w:p>
+    <w:p>
+      <w:pPr>
+        <w:pStyle w:val="KeinLeerraum"/>
+        <w:rPr>
+          <w:sz w:val="24"/>
+          <w:szCs w:val="24"/>
+          <w:lang w:val="de-AT"/>
+        </w:rPr>
+      </w:pPr>
+    </w:p>
+    <w:p>
+      <w:pPr>
+        <w:pStyle w:val="berschrift4"/>
+        <w:rPr>
+          <w:noProof/>
+          <w:sz w:val="28"/>
+          <w:szCs w:val="28"/>
+        </w:rPr>
+      </w:pPr>
+      <w:r>
+        <w:rPr>
+          <w:sz w:val="28"/>
+          <w:szCs w:val="28"/>
+        </w:rPr>
+        <w:lastRenderedPageBreak/>
+        <w:t>Führen zur Schneidplatte</w:t>
+      </w:r>
+      <w:r>
+        <w:rPr>
+          <w:noProof/>
+          <w:sz w:val="28"/>
+          <w:szCs w:val="28"/>
+        </w:rPr>
+        <w:t xml:space="preserve"> </w:t>
+      </w:r>
+    </w:p>
+    <w:p>
+      <w:pPr>
+        <w:pStyle w:val="KeinLeerraum"/>
+        <w:rPr>
+          <w:lang w:val="de-AT"/>
+        </w:rPr>
+      </w:pPr>
+    </w:p>
+    <w:p>
+      <w:pPr>
+        <w:pStyle w:val="KeinLeerraum"/>
+        <w:rPr>
+          <w:lang w:val="de-AT"/>
+        </w:rPr>
+      </w:pPr>
+      <w:r>
+        <w:rPr>
+          <w:lang w:val="de-AT"/>
+        </w:rPr>
+        <w:t>In diesem Schritt wird mithilfe eines Greifers (</w:t>
+      </w:r>
+      <w:r>
+        <w:rPr>
+          <w:lang w:val="de-AT"/>
+        </w:rPr>
+        <w:t xml:space="preserve">dargestellt durch </w:t>
+      </w:r>
+      <w:r>
+        <w:rPr>
+          <w:lang w:val="de-AT"/>
+        </w:rPr>
+        <w:t>eine Hand)</w:t>
+      </w:r>
+      <w:r>
+        <w:rPr>
+          <w:lang w:val="de-AT"/>
+        </w:rPr>
+        <w:t xml:space="preserve"> die Packung in richtiger Position gebracht.</w:t>
+      </w:r>
+    </w:p>
+    <w:p>
+      <w:pPr>
+        <w:pStyle w:val="KeinLeerraum"/>
+        <w:rPr>
+          <w:lang w:val="de-AT"/>
+        </w:rPr>
+      </w:pPr>
+    </w:p>
+    <w:p>
+      <w:pPr>
+        <w:pStyle w:val="KeinLeerraum"/>
+        <w:rPr>
+          <w:lang w:val="de-AT"/>
+        </w:rPr>
+      </w:pPr>
+    </w:p>
+    <w:p>
+      <w:pPr>
+        <w:pStyle w:val="KeinLeerraum"/>
+        <w:numPr>
+          <w:ilvl w:val="0"/>
+          <w:numId w:val="6"/>
+        </w:numPr>
+        <w:rPr>
+          <w:lang w:val="de-AT"/>
+        </w:rPr>
+      </w:pPr>
+      <w:r>
+        <w:rPr>
+          <w:noProof/>
+        </w:rPr>
+        <w:drawing>
+          <wp:anchor distT="0" distB="0" distL="114300" distR="114300" simplePos="0" relativeHeight="251663360" behindDoc="0" locked="0" layoutInCell="1" allowOverlap="1">
+            <wp:simplePos x="0" y="0"/>
+            <wp:positionH relativeFrom="page">
+              <wp:align>center</wp:align>
+            </wp:positionH>
+            <wp:positionV relativeFrom="paragraph">
+              <wp:posOffset>313690</wp:posOffset>
+            </wp:positionV>
+            <wp:extent cx="6120000" cy="3441600"/>
+            <wp:effectExtent l="0" t="0" r="0" b="6985"/>
+            <wp:wrapTopAndBottom/>
+            <wp:docPr id="1" name="Grafik 1" descr="C:\Users\Julian\Desktop\Schule\5AHME\Diplomarbeit\Git\fuettr_prototype\Mechanical\Bilder\Ablauf_1.Art\Magazin_Auszug.jpeg"/>
+            <wp:cNvGraphicFramePr>
+              <a:graphicFrameLocks xmlns:a="http://schemas.openxmlformats.org/drawingml/2006/main" noChangeAspect="1"/>
+            </wp:cNvGraphicFramePr>
+            <a:graphic xmlns:a="http://schemas.openxmlformats.org/drawingml/2006/main">
+              <a:graphicData uri="http://schemas.openxmlformats.org/drawingml/2006/picture">
+                <pic:pic xmlns:pic="http://schemas.openxmlformats.org/drawingml/2006/picture">
+                  <pic:nvPicPr>
+                    <pic:cNvPr id="0" name="Picture 1" descr="C:\Users\Julian\Desktop\Schule\5AHME\Diplomarbeit\Git\fuettr_prototype\Mechanical\Bilder\Ablauf_1.Art\Magazin_Auszug.jpeg"/>
+                    <pic:cNvPicPr>
+                      <a:picLocks noChangeAspect="1" noChangeArrowheads="1"/>
+                    </pic:cNvPicPr>
+                  </pic:nvPicPr>
+                  <pic:blipFill>
+                    <a:blip r:embed="rId11" cstate="print">
+                      <a:extLst>
+                        <a:ext uri="{28A0092B-C50C-407E-A947-70E740481C1C}">
+                          <a14:useLocalDpi xmlns:a14="http://schemas.microsoft.com/office/drawing/2010/main" val="0"/>
+                        </a:ext>
+                      </a:extLst>
+                    </a:blip>
+                    <a:srcRect/>
+                    <a:stretch>
+                      <a:fillRect/>
+                    </a:stretch>
+                  </pic:blipFill>
+                  <pic:spPr bwMode="auto">
+                    <a:xfrm>
+                      <a:off x="0" y="0"/>
+                      <a:ext cx="6120000" cy="3441600"/>
+                    </a:xfrm>
+                    <a:prstGeom prst="rect">
+                      <a:avLst/>
+                    </a:prstGeom>
+                    <a:noFill/>
+                    <a:ln>
+                      <a:noFill/>
+                    </a:ln>
+                  </pic:spPr>
+                </pic:pic>
+              </a:graphicData>
+            </a:graphic>
+            <wp14:sizeRelH relativeFrom="margin">
+              <wp14:pctWidth>0</wp14:pctWidth>
+            </wp14:sizeRelH>
+            <wp14:sizeRelV relativeFrom="margin">
+              <wp14:pctHeight>0</wp14:pctHeight>
+            </wp14:sizeRelV>
+          </wp:anchor>
+        </w:drawing>
+      </w:r>
+      <w:r>
+        <w:rPr>
+          <w:lang w:val="de-AT"/>
+        </w:rPr>
+        <w:t xml:space="preserve">Auszug aus dem Magazin </w:t>
+      </w:r>
+    </w:p>
+    <w:p>
+      <w:pPr>
+        <w:pStyle w:val="KeinLeerraum"/>
+        <w:ind w:left="720"/>
+        <w:rPr>
+          <w:lang w:val="de-AT"/>
+        </w:rPr>
+      </w:pPr>
+      <w:r>
+        <w:rPr>
+          <w:noProof/>
+        </w:rPr>
+        <w:drawing>
+          <wp:anchor distT="0" distB="0" distL="114300" distR="114300" simplePos="0" relativeHeight="251662336" behindDoc="0" locked="0" layoutInCell="1" allowOverlap="1">
+            <wp:simplePos x="0" y="0"/>
+            <wp:positionH relativeFrom="page">
+              <wp:align>center</wp:align>
+            </wp:positionH>
+            <wp:positionV relativeFrom="paragraph">
+              <wp:posOffset>3721735</wp:posOffset>
+            </wp:positionV>
+            <wp:extent cx="6120000" cy="3517200"/>
+            <wp:effectExtent l="0" t="0" r="0" b="7620"/>
+            <wp:wrapTopAndBottom/>
+            <wp:docPr id="2" name="Grafik 2" descr="C:\Users\Julian\Desktop\Schule\5AHME\Diplomarbeit\Git\fuettr_prototype\Mechanical\Bilder\Ablauf_1.Art\Magazin_Auszug_2.jpeg"/>
+            <wp:cNvGraphicFramePr>
+              <a:graphicFrameLocks xmlns:a="http://schemas.openxmlformats.org/drawingml/2006/main" noChangeAspect="1"/>
+            </wp:cNvGraphicFramePr>
+            <a:graphic xmlns:a="http://schemas.openxmlformats.org/drawingml/2006/main">
+              <a:graphicData uri="http://schemas.openxmlformats.org/drawingml/2006/picture">
+                <pic:pic xmlns:pic="http://schemas.openxmlformats.org/drawingml/2006/picture">
+                  <pic:nvPicPr>
+                    <pic:cNvPr id="0" name="Picture 2" descr="C:\Users\Julian\Desktop\Schule\5AHME\Diplomarbeit\Git\fuettr_prototype\Mechanical\Bilder\Ablauf_1.Art\Magazin_Auszug_2.jpeg"/>
+                    <pic:cNvPicPr>
+                      <a:picLocks noChangeAspect="1" noChangeArrowheads="1"/>
+                    </pic:cNvPicPr>
+                  </pic:nvPicPr>
+                  <pic:blipFill>
+                    <a:blip r:embed="rId12" cstate="print">
+                      <a:extLst>
+                        <a:ext uri="{28A0092B-C50C-407E-A947-70E740481C1C}">
+                          <a14:useLocalDpi xmlns:a14="http://schemas.microsoft.com/office/drawing/2010/main" val="0"/>
+                        </a:ext>
+                      </a:extLst>
+                    </a:blip>
+                    <a:srcRect/>
+                    <a:stretch>
+                      <a:fillRect/>
+                    </a:stretch>
+                  </pic:blipFill>
+                  <pic:spPr bwMode="auto">
+                    <a:xfrm>
+                      <a:off x="0" y="0"/>
+                      <a:ext cx="6120000" cy="3517200"/>
+                    </a:xfrm>
+                    <a:prstGeom prst="rect">
+                      <a:avLst/>
+                    </a:prstGeom>
+                    <a:noFill/>
+                    <a:ln>
+                      <a:noFill/>
+                    </a:ln>
+                  </pic:spPr>
+                </pic:pic>
+              </a:graphicData>
+            </a:graphic>
+            <wp14:sizeRelH relativeFrom="margin">
+              <wp14:pctWidth>0</wp14:pctWidth>
+            </wp14:sizeRelH>
+            <wp14:sizeRelV relativeFrom="margin">
+              <wp14:pctHeight>0</wp14:pctHeight>
+            </wp14:sizeRelV>
+          </wp:anchor>
+        </w:drawing>
+      </w:r>
+      <w:r>
+        <w:br w:type="page"/>
+      </w:r>
+    </w:p>
+    <w:p>
+      <w:pPr>
+        <w:pStyle w:val="KeinLeerraum"/>
+        <w:rPr>
+          <w:lang w:val="de-AT"/>
+        </w:rPr>
+      </w:pPr>
+      <w:r>
+        <w:rPr>
+          <w:noProof/>
+          <w:lang w:val="de-AT"/>
+        </w:rPr>
+        <w:lastRenderedPageBreak/>
+        <w:drawing>
+          <wp:anchor distT="0" distB="0" distL="114300" distR="114300" simplePos="0" relativeHeight="251664384" behindDoc="1" locked="0" layoutInCell="1" allowOverlap="1">
+            <wp:simplePos x="0" y="0"/>
+            <wp:positionH relativeFrom="page">
+              <wp:align>center</wp:align>
+            </wp:positionH>
+            <wp:positionV relativeFrom="paragraph">
+              <wp:posOffset>171450</wp:posOffset>
+            </wp:positionV>
+            <wp:extent cx="6120000" cy="3297600"/>
+            <wp:effectExtent l="0" t="0" r="0" b="0"/>
+            <wp:wrapTight wrapText="bothSides">
+              <wp:wrapPolygon edited="0">
+                <wp:start x="0" y="0"/>
+                <wp:lineTo x="0" y="21463"/>
+                <wp:lineTo x="21517" y="21463"/>
+                <wp:lineTo x="21517" y="0"/>
+                <wp:lineTo x="0" y="0"/>
+              </wp:wrapPolygon>
+            </wp:wrapTight>
+            <wp:docPr id="7" name="Grafik 7" descr="C:\Users\Julian\Desktop\Schule\5AHME\Diplomarbeit\Git\fuettr_prototype\Mechanical\Bilder\Ablauf_1.Art\Schneidebereit.jpeg"/>
+            <wp:cNvGraphicFramePr>
+              <a:graphicFrameLocks xmlns:a="http://schemas.openxmlformats.org/drawingml/2006/main" noChangeAspect="1"/>
+            </wp:cNvGraphicFramePr>
+            <a:graphic xmlns:a="http://schemas.openxmlformats.org/drawingml/2006/main">
+              <a:graphicData uri="http://schemas.openxmlformats.org/drawingml/2006/picture">
+                <pic:pic xmlns:pic="http://schemas.openxmlformats.org/drawingml/2006/picture">
+                  <pic:nvPicPr>
+                    <pic:cNvPr id="0" name="Picture 7" descr="C:\Users\Julian\Desktop\Schule\5AHME\Diplomarbeit\Git\fuettr_prototype\Mechanical\Bilder\Ablauf_1.Art\Schneidebereit.jpeg"/>
+                    <pic:cNvPicPr>
+                      <a:picLocks noChangeAspect="1" noChangeArrowheads="1"/>
+                    </pic:cNvPicPr>
+                  </pic:nvPicPr>
+                  <pic:blipFill>
+                    <a:blip r:embed="rId13" cstate="print">
+                      <a:extLst>
+                        <a:ext uri="{28A0092B-C50C-407E-A947-70E740481C1C}">
+                          <a14:useLocalDpi xmlns:a14="http://schemas.microsoft.com/office/drawing/2010/main" val="0"/>
+                        </a:ext>
+                      </a:extLst>
+                    </a:blip>
+                    <a:srcRect/>
+                    <a:stretch>
+                      <a:fillRect/>
+                    </a:stretch>
+                  </pic:blipFill>
+                  <pic:spPr bwMode="auto">
+                    <a:xfrm>
+                      <a:off x="0" y="0"/>
+                      <a:ext cx="6120000" cy="3297600"/>
+                    </a:xfrm>
+                    <a:prstGeom prst="rect">
+                      <a:avLst/>
+                    </a:prstGeom>
+                    <a:noFill/>
+                    <a:ln>
+                      <a:noFill/>
+                    </a:ln>
+                  </pic:spPr>
+                </pic:pic>
+              </a:graphicData>
+            </a:graphic>
+            <wp14:sizeRelH relativeFrom="page">
+              <wp14:pctWidth>0</wp14:pctWidth>
+            </wp14:sizeRelH>
+            <wp14:sizeRelV relativeFrom="page">
+              <wp14:pctHeight>0</wp14:pctHeight>
+            </wp14:sizeRelV>
+          </wp:anchor>
+        </w:drawing>
+      </w:r>
+    </w:p>
+    <w:p>
+      <w:pPr>
+        <w:pStyle w:val="KeinLeerraum"/>
+        <w:ind w:left="360"/>
+        <w:rPr>
+          <w:lang w:val="de-AT"/>
+        </w:rPr>
+      </w:pPr>
+    </w:p>
+    <w:p>
+      <w:pPr>
+        <w:pStyle w:val="KeinLeerraum"/>
+        <w:numPr>
+          <w:ilvl w:val="0"/>
+          <w:numId w:val="6"/>
+        </w:numPr>
+        <w:rPr>
+          <w:lang w:val="de-AT"/>
+        </w:rPr>
+      </w:pPr>
+      <w:r>
+        <w:rPr>
+          <w:noProof/>
+          <w:lang w:val="de-AT"/>
+        </w:rPr>
+        <w:drawing>
+          <wp:anchor distT="0" distB="0" distL="114300" distR="114300" simplePos="0" relativeHeight="251665408" behindDoc="1" locked="0" layoutInCell="1" allowOverlap="1">
+            <wp:simplePos x="0" y="0"/>
+            <wp:positionH relativeFrom="page">
+              <wp:align>center</wp:align>
+            </wp:positionH>
+            <wp:positionV relativeFrom="paragraph">
+              <wp:posOffset>596265</wp:posOffset>
+            </wp:positionV>
+            <wp:extent cx="6119495" cy="3441065"/>
+            <wp:effectExtent l="0" t="0" r="0" b="6985"/>
+            <wp:wrapTight wrapText="bothSides">
+              <wp:wrapPolygon edited="0">
+                <wp:start x="0" y="0"/>
+                <wp:lineTo x="0" y="21524"/>
+                <wp:lineTo x="21517" y="21524"/>
+                <wp:lineTo x="21517" y="0"/>
+                <wp:lineTo x="0" y="0"/>
+              </wp:wrapPolygon>
+            </wp:wrapTight>
+            <wp:docPr id="8" name="Grafik 8" descr="C:\Users\Julian\Desktop\Schule\5AHME\Diplomarbeit\Git\fuettr_prototype\Mechanical\Bilder\Ablauf_1.Art\Fertig_Geschnitten.jpeg"/>
+            <wp:cNvGraphicFramePr>
+              <a:graphicFrameLocks xmlns:a="http://schemas.openxmlformats.org/drawingml/2006/main" noChangeAspect="1"/>
+            </wp:cNvGraphicFramePr>
+            <a:graphic xmlns:a="http://schemas.openxmlformats.org/drawingml/2006/main">
+              <a:graphicData uri="http://schemas.openxmlformats.org/drawingml/2006/picture">
+                <pic:pic xmlns:pic="http://schemas.openxmlformats.org/drawingml/2006/picture">
+                  <pic:nvPicPr>
+                    <pic:cNvPr id="0" name="Picture 8" descr="C:\Users\Julian\Desktop\Schule\5AHME\Diplomarbeit\Git\fuettr_prototype\Mechanical\Bilder\Ablauf_1.Art\Fertig_Geschnitten.jpeg"/>
+                    <pic:cNvPicPr>
+                      <a:picLocks noChangeAspect="1" noChangeArrowheads="1"/>
+                    </pic:cNvPicPr>
+                  </pic:nvPicPr>
+                  <pic:blipFill>
+                    <a:blip r:embed="rId14" cstate="print">
+                      <a:extLst>
+                        <a:ext uri="{28A0092B-C50C-407E-A947-70E740481C1C}">
+                          <a14:useLocalDpi xmlns:a14="http://schemas.microsoft.com/office/drawing/2010/main" val="0"/>
+                        </a:ext>
+                      </a:extLst>
+                    </a:blip>
+                    <a:srcRect/>
+                    <a:stretch>
+                      <a:fillRect/>
+                    </a:stretch>
+                  </pic:blipFill>
+                  <pic:spPr bwMode="auto">
+                    <a:xfrm>
+                      <a:off x="0" y="0"/>
+                      <a:ext cx="6119495" cy="3441065"/>
+                    </a:xfrm>
+                    <a:prstGeom prst="rect">
+                      <a:avLst/>
+                    </a:prstGeom>
+                    <a:noFill/>
+                    <a:ln>
+                      <a:noFill/>
+                    </a:ln>
+                  </pic:spPr>
+                </pic:pic>
+              </a:graphicData>
+            </a:graphic>
+          </wp:anchor>
+        </w:drawing>
+      </w:r>
+      <w:r>
+        <w:rPr>
+          <w:lang w:val="de-AT"/>
+        </w:rPr>
+        <w:t>Endposition</w:t>
+      </w:r>
+      <w:r>
+        <w:rPr>
+          <w:lang w:val="de-AT"/>
+        </w:rPr>
+        <w:t xml:space="preserve"> des Greifers. Kerbe liegt genau an der richtigen Position. 4 Magnetzylinder halten den Futterbeutel and dieser Position, damit der Beutel während des Schneidens nicht verrutscht.</w:t>
+      </w:r>
+    </w:p>
+    <w:p>
+      <w:r>
+        <w:br w:type="page"/>
+      </w:r>
+    </w:p>
+    <w:p>
+      <w:pPr>
+        <w:pStyle w:val="berschrift4"/>
+        <w:rPr>
+          <w:sz w:val="28"/>
+        </w:rPr>
+      </w:pPr>
+      <w:r>
+        <w:rPr>
+          <w:sz w:val="28"/>
+        </w:rPr>
+        <w:lastRenderedPageBreak/>
+        <w:t>Schnitt</w:t>
+      </w:r>
+    </w:p>
+    <w:p/>
+    <w:p>
+      <w:r>
+        <w:t>In der richtigen Position muss man mit 2 scharfen Klinge mit viel Druck die Packung aufschneiden. Eine davon wird and der Schnittfläche angebracht und die andere macht die Schneidbewegung, wobei die beiden aneinander reibenden Kanten in einem Schnitt resultieren.</w:t>
+      </w:r>
+    </w:p>
+    <w:p>
+      <w:pPr>
+        <w:pStyle w:val="Listenabsatz"/>
+        <w:numPr>
+          <w:ilvl w:val="0"/>
+          <w:numId w:val="6"/>
+        </w:numPr>
+      </w:pPr>
+      <w:r>
+        <w:rPr>
+          <w:noProof/>
+        </w:rPr>
+        <w:drawing>
+          <wp:anchor distT="0" distB="0" distL="114300" distR="114300" simplePos="0" relativeHeight="251667456" behindDoc="1" locked="0" layoutInCell="1" allowOverlap="1">
+            <wp:simplePos x="0" y="0"/>
+            <wp:positionH relativeFrom="page">
+              <wp:align>center</wp:align>
+            </wp:positionH>
+            <wp:positionV relativeFrom="paragraph">
+              <wp:posOffset>246380</wp:posOffset>
+            </wp:positionV>
+            <wp:extent cx="6120000" cy="3441600"/>
+            <wp:effectExtent l="0" t="0" r="0" b="6985"/>
+            <wp:wrapTight wrapText="bothSides">
+              <wp:wrapPolygon edited="0">
+                <wp:start x="0" y="0"/>
+                <wp:lineTo x="0" y="21524"/>
+                <wp:lineTo x="21517" y="21524"/>
+                <wp:lineTo x="21517" y="0"/>
+                <wp:lineTo x="0" y="0"/>
+              </wp:wrapPolygon>
+            </wp:wrapTight>
+            <wp:docPr id="10" name="Grafik 10" descr="C:\Users\Julian\Desktop\Schule\5AHME\Diplomarbeit\Git\fuettr_prototype\Mechanical\Bilder\Ablauf_1.Art\Schnitt.jpeg"/>
+            <wp:cNvGraphicFramePr>
+              <a:graphicFrameLocks xmlns:a="http://schemas.openxmlformats.org/drawingml/2006/main" noChangeAspect="1"/>
+            </wp:cNvGraphicFramePr>
+            <a:graphic xmlns:a="http://schemas.openxmlformats.org/drawingml/2006/main">
+              <a:graphicData uri="http://schemas.openxmlformats.org/drawingml/2006/picture">
+                <pic:pic xmlns:pic="http://schemas.openxmlformats.org/drawingml/2006/picture">
+                  <pic:nvPicPr>
+                    <pic:cNvPr id="0" name="Picture 10" descr="C:\Users\Julian\Desktop\Schule\5AHME\Diplomarbeit\Git\fuettr_prototype\Mechanical\Bilder\Ablauf_1.Art\Schnitt.jpeg"/>
+                    <pic:cNvPicPr>
+                      <a:picLocks noChangeAspect="1" noChangeArrowheads="1"/>
+                    </pic:cNvPicPr>
+                  </pic:nvPicPr>
+                  <pic:blipFill>
+                    <a:blip r:embed="rId15" cstate="print">
+                      <a:extLst>
+                        <a:ext uri="{28A0092B-C50C-407E-A947-70E740481C1C}">
+                          <a14:useLocalDpi xmlns:a14="http://schemas.microsoft.com/office/drawing/2010/main" val="0"/>
+                        </a:ext>
+                      </a:extLst>
+                    </a:blip>
+                    <a:srcRect/>
+                    <a:stretch>
+                      <a:fillRect/>
+                    </a:stretch>
+                  </pic:blipFill>
+                  <pic:spPr bwMode="auto">
+                    <a:xfrm>
+                      <a:off x="0" y="0"/>
+                      <a:ext cx="6120000" cy="3441600"/>
+                    </a:xfrm>
+                    <a:prstGeom prst="rect">
+                      <a:avLst/>
+                    </a:prstGeom>
+                    <a:noFill/>
+                    <a:ln>
+                      <a:noFill/>
+                    </a:ln>
+                  </pic:spPr>
+                </pic:pic>
+              </a:graphicData>
+            </a:graphic>
+            <wp14:sizeRelH relativeFrom="margin">
+              <wp14:pctWidth>0</wp14:pctWidth>
+            </wp14:sizeRelH>
+            <wp14:sizeRelV relativeFrom="margin">
+              <wp14:pctHeight>0</wp14:pctHeight>
+            </wp14:sizeRelV>
+          </wp:anchor>
+        </w:drawing>
+      </w:r>
+      <w:r>
+        <w:t>Anhand dieses Bildes wird gezeigt wie der Schnitt funktionieren kann.</w:t>
+      </w:r>
+    </w:p>
+    <w:p>
+      <w:pPr>
+        <w:pStyle w:val="Listenabsatz"/>
+        <w:numPr>
+          <w:ilvl w:val="0"/>
+          <w:numId w:val="6"/>
+        </w:numPr>
+        <w:rPr>
+          <w:noProof/>
+        </w:rPr>
+      </w:pPr>
+      <w:r>
+        <w:rPr>
+          <w:noProof/>
+        </w:rPr>
+        <w:drawing>
+          <wp:anchor distT="0" distB="0" distL="114300" distR="114300" simplePos="0" relativeHeight="251666432" behindDoc="1" locked="0" layoutInCell="1" allowOverlap="1">
+            <wp:simplePos x="0" y="0"/>
+            <wp:positionH relativeFrom="page">
+              <wp:align>center</wp:align>
+            </wp:positionH>
+            <wp:positionV relativeFrom="paragraph">
+              <wp:posOffset>4004945</wp:posOffset>
+            </wp:positionV>
+            <wp:extent cx="6120000" cy="3286800"/>
+            <wp:effectExtent l="0" t="0" r="0" b="8890"/>
+            <wp:wrapTight wrapText="bothSides">
+              <wp:wrapPolygon edited="0">
+                <wp:start x="0" y="0"/>
+                <wp:lineTo x="0" y="21533"/>
+                <wp:lineTo x="21517" y="21533"/>
+                <wp:lineTo x="21517" y="0"/>
+                <wp:lineTo x="0" y="0"/>
+              </wp:wrapPolygon>
+            </wp:wrapTight>
+            <wp:docPr id="13" name="Grafik 13" descr="C:\Users\Julian\Desktop\Schule\5AHME\Diplomarbeit\Git\fuettr_prototype\Mechanical\Bilder\Schneideversuch_1.Art\Einlegen.jpeg"/>
+            <wp:cNvGraphicFramePr>
+              <a:graphicFrameLocks xmlns:a="http://schemas.openxmlformats.org/drawingml/2006/main" noChangeAspect="1"/>
+            </wp:cNvGraphicFramePr>
+            <a:graphic xmlns:a="http://schemas.openxmlformats.org/drawingml/2006/main">
+              <a:graphicData uri="http://schemas.openxmlformats.org/drawingml/2006/picture">
+                <pic:pic xmlns:pic="http://schemas.openxmlformats.org/drawingml/2006/picture">
+                  <pic:nvPicPr>
+                    <pic:cNvPr id="0" name="Picture 13" descr="C:\Users\Julian\Desktop\Schule\5AHME\Diplomarbeit\Git\fuettr_prototype\Mechanical\Bilder\Schneideversuch_1.Art\Einlegen.jpeg"/>
+                    <pic:cNvPicPr>
+                      <a:picLocks noChangeAspect="1" noChangeArrowheads="1"/>
+                    </pic:cNvPicPr>
+                  </pic:nvPicPr>
+                  <pic:blipFill rotWithShape="1">
+                    <a:blip r:embed="rId16">
+                      <a:extLst>
+                        <a:ext uri="{28A0092B-C50C-407E-A947-70E740481C1C}">
+                          <a14:useLocalDpi xmlns:a14="http://schemas.microsoft.com/office/drawing/2010/main" val="0"/>
+                        </a:ext>
+                      </a:extLst>
+                    </a:blip>
+                    <a:srcRect l="-165" t="27296" r="8643" b="32065"/>
+                    <a:stretch/>
+                  </pic:blipFill>
+                  <pic:spPr bwMode="auto">
+                    <a:xfrm>
+                      <a:off x="0" y="0"/>
+                      <a:ext cx="6120000" cy="3286800"/>
+                    </a:xfrm>
+                    <a:prstGeom prst="rect">
+                      <a:avLst/>
+                    </a:prstGeom>
+                    <a:noFill/>
+                    <a:ln>
+                      <a:noFill/>
+                    </a:ln>
+                    <a:extLst>
+                      <a:ext uri="{53640926-AAD7-44D8-BBD7-CCE9431645EC}">
+                        <a14:shadowObscured xmlns:a14="http://schemas.microsoft.com/office/drawing/2010/main"/>
+                      </a:ext>
+                    </a:extLst>
+                  </pic:spPr>
+                </pic:pic>
+              </a:graphicData>
+            </a:graphic>
+            <wp14:sizeRelH relativeFrom="margin">
+              <wp14:pctWidth>0</wp14:pctWidth>
+            </wp14:sizeRelH>
+            <wp14:sizeRelV relativeFrom="margin">
+              <wp14:pctHeight>0</wp14:pctHeight>
+            </wp14:sizeRelV>
+          </wp:anchor>
+        </w:drawing>
+      </w:r>
+      <w:r>
+        <w:rPr>
+          <w:noProof/>
+        </w:rPr>
+        <w:t>Schnitt anhand einer praxischen Anwendung dargestellt. Der Beutel wird mithilfe einer Papierschneidemaschine geschnitten.</w:t>
+      </w:r>
+    </w:p>
+    <w:p>
+      <w:pPr>
+        <w:rPr>
+          <w:noProof/>
+        </w:rPr>
+      </w:pPr>
+    </w:p>
+    <w:p>
+      <w:r>
+        <w:rPr>
+          <w:noProof/>
+        </w:rPr>
+        <w:lastRenderedPageBreak/>
+        <w:drawing>
+          <wp:anchor distT="0" distB="0" distL="114300" distR="114300" simplePos="0" relativeHeight="251669504" behindDoc="1" locked="0" layoutInCell="1" allowOverlap="1">
+            <wp:simplePos x="0" y="0"/>
+            <wp:positionH relativeFrom="page">
+              <wp:align>center</wp:align>
+            </wp:positionH>
+            <wp:positionV relativeFrom="paragraph">
+              <wp:posOffset>4039870</wp:posOffset>
+            </wp:positionV>
+            <wp:extent cx="6118225" cy="4572000"/>
+            <wp:effectExtent l="0" t="0" r="0" b="0"/>
+            <wp:wrapTight wrapText="bothSides">
+              <wp:wrapPolygon edited="0">
+                <wp:start x="0" y="0"/>
+                <wp:lineTo x="0" y="21510"/>
+                <wp:lineTo x="21522" y="21510"/>
+                <wp:lineTo x="21522" y="0"/>
+                <wp:lineTo x="0" y="0"/>
+              </wp:wrapPolygon>
+            </wp:wrapTight>
+            <wp:docPr id="11" name="Grafik 11" descr="C:\Users\Julian\Desktop\Schule\5AHME\Diplomarbeit\Git\fuettr_prototype\Mechanical\Bilder\Schneideversuch_1.Art\Endschnitt.jpeg"/>
+            <wp:cNvGraphicFramePr>
+              <a:graphicFrameLocks xmlns:a="http://schemas.openxmlformats.org/drawingml/2006/main" noChangeAspect="1"/>
+            </wp:cNvGraphicFramePr>
+            <a:graphic xmlns:a="http://schemas.openxmlformats.org/drawingml/2006/main">
+              <a:graphicData uri="http://schemas.openxmlformats.org/drawingml/2006/picture">
+                <pic:pic xmlns:pic="http://schemas.openxmlformats.org/drawingml/2006/picture">
+                  <pic:nvPicPr>
+                    <pic:cNvPr id="0" name="Picture 11" descr="C:\Users\Julian\Desktop\Schule\5AHME\Diplomarbeit\Git\fuettr_prototype\Mechanical\Bilder\Schneideversuch_1.Art\Endschnitt.jpeg"/>
+                    <pic:cNvPicPr>
+                      <a:picLocks noChangeAspect="1" noChangeArrowheads="1"/>
+                    </pic:cNvPicPr>
+                  </pic:nvPicPr>
+                  <pic:blipFill rotWithShape="1">
+                    <a:blip r:embed="rId17">
+                      <a:extLst>
+                        <a:ext uri="{28A0092B-C50C-407E-A947-70E740481C1C}">
+                          <a14:useLocalDpi xmlns:a14="http://schemas.microsoft.com/office/drawing/2010/main" val="0"/>
+                        </a:ext>
+                      </a:extLst>
+                    </a:blip>
+                    <a:srcRect t="23025" b="32404"/>
+                    <a:stretch/>
+                  </pic:blipFill>
+                  <pic:spPr bwMode="auto">
+                    <a:xfrm>
+                      <a:off x="0" y="0"/>
+                      <a:ext cx="6118225" cy="4572000"/>
                     </a:xfrm>
                     <a:prstGeom prst="rect">
                       <a:avLst/>
@@ -315,19 +1271,31 @@
           </wp:anchor>
         </w:drawing>
       </w:r>
-      <w:bookmarkEnd w:id="0"/>
-    </w:p>
-    <w:p>
       <w:r>
         <w:rPr>
           <w:noProof/>
         </w:rPr>
-        <w:lastRenderedPageBreak/>
         <w:drawing>
-          <wp:inline distT="0" distB="0" distL="0" distR="0">
-            <wp:extent cx="6183676" cy="3476625"/>
-            <wp:effectExtent l="0" t="0" r="7620" b="0"/>
-            <wp:docPr id="5" name="Grafik 5" descr="C:\Users\Julian\Desktop\Schule\5AHME\Diplomarbeit\Git\fuettr_prototype\Mechanical\Bilder\Ablauf_1.Art\Magazin_Seitlich_2.jpeg"/>
+          <wp:anchor distT="0" distB="0" distL="114300" distR="114300" simplePos="0" relativeHeight="251668480" behindDoc="1" locked="0" layoutInCell="1" allowOverlap="1">
+            <wp:simplePos x="0" y="0"/>
+            <wp:positionH relativeFrom="page">
+              <wp:align>center</wp:align>
+            </wp:positionH>
+            <wp:positionV relativeFrom="paragraph">
+              <wp:posOffset>0</wp:posOffset>
+            </wp:positionV>
+            <wp:extent cx="6118860" cy="3867150"/>
+            <wp:effectExtent l="0" t="0" r="0" b="0"/>
+            <wp:wrapTight wrapText="bothSides">
+              <wp:wrapPolygon edited="0">
+                <wp:start x="0" y="0"/>
+                <wp:lineTo x="0" y="21494"/>
+                <wp:lineTo x="21519" y="21494"/>
+                <wp:lineTo x="21519" y="0"/>
+                <wp:lineTo x="0" y="0"/>
+              </wp:wrapPolygon>
+            </wp:wrapTight>
+            <wp:docPr id="12" name="Grafik 12" descr="C:\Users\Julian\Desktop\Schule\5AHME\Diplomarbeit\Git\fuettr_prototype\Mechanical\Bilder\Schneideversuch_1.Art\Anfangsschnitt.jpeg"/>
             <wp:cNvGraphicFramePr>
               <a:graphicFrameLocks xmlns:a="http://schemas.openxmlformats.org/drawingml/2006/main" noChangeAspect="1"/>
             </wp:cNvGraphicFramePr>
@@ -335,13 +1303,122 @@
               <a:graphicData uri="http://schemas.openxmlformats.org/drawingml/2006/picture">
                 <pic:pic xmlns:pic="http://schemas.openxmlformats.org/drawingml/2006/picture">
                   <pic:nvPicPr>
-                    <pic:cNvPr id="0" name="Picture 5" descr="C:\Users\Julian\Desktop\Schule\5AHME\Diplomarbeit\Git\fuettr_prototype\Mechanical\Bilder\Ablauf_1.Art\Magazin_Seitlich_2.jpeg"/>
+                    <pic:cNvPr id="0" name="Picture 12" descr="C:\Users\Julian\Desktop\Schule\5AHME\Diplomarbeit\Git\fuettr_prototype\Mechanical\Bilder\Schneideversuch_1.Art\Anfangsschnitt.jpeg"/>
+                    <pic:cNvPicPr>
+                      <a:picLocks noChangeAspect="1" noChangeArrowheads="1"/>
+                    </pic:cNvPicPr>
+                  </pic:nvPicPr>
+                  <pic:blipFill rotWithShape="1">
+                    <a:blip r:embed="rId18">
+                      <a:extLst>
+                        <a:ext uri="{28A0092B-C50C-407E-A947-70E740481C1C}">
+                          <a14:useLocalDpi xmlns:a14="http://schemas.microsoft.com/office/drawing/2010/main" val="0"/>
+                        </a:ext>
+                      </a:extLst>
+                    </a:blip>
+                    <a:srcRect t="20489" b="38266"/>
+                    <a:stretch/>
+                  </pic:blipFill>
+                  <pic:spPr bwMode="auto">
+                    <a:xfrm>
+                      <a:off x="0" y="0"/>
+                      <a:ext cx="6118860" cy="3867150"/>
+                    </a:xfrm>
+                    <a:prstGeom prst="rect">
+                      <a:avLst/>
+                    </a:prstGeom>
+                    <a:noFill/>
+                    <a:ln>
+                      <a:noFill/>
+                    </a:ln>
+                    <a:extLst>
+                      <a:ext uri="{53640926-AAD7-44D8-BBD7-CCE9431645EC}">
+                        <a14:shadowObscured xmlns:a14="http://schemas.microsoft.com/office/drawing/2010/main"/>
+                      </a:ext>
+                    </a:extLst>
+                  </pic:spPr>
+                </pic:pic>
+              </a:graphicData>
+            </a:graphic>
+            <wp14:sizeRelH relativeFrom="margin">
+              <wp14:pctWidth>0</wp14:pctWidth>
+            </wp14:sizeRelH>
+            <wp14:sizeRelV relativeFrom="margin">
+              <wp14:pctHeight>0</wp14:pctHeight>
+            </wp14:sizeRelV>
+          </wp:anchor>
+        </w:drawing>
+      </w:r>
+    </w:p>
+    <w:p>
+      <w:pPr>
+        <w:pStyle w:val="berschrift4"/>
+        <w:rPr>
+          <w:sz w:val="28"/>
+        </w:rPr>
+      </w:pPr>
+      <w:r>
+        <w:rPr>
+          <w:sz w:val="28"/>
+        </w:rPr>
+        <w:lastRenderedPageBreak/>
+        <w:t>Pressen</w:t>
+      </w:r>
+    </w:p>
+    <w:p>
+      <w:pPr>
+        <w:pStyle w:val="KeinLeerraum"/>
+        <w:rPr>
+          <w:lang w:val="de-AT"/>
+        </w:rPr>
+      </w:pPr>
+    </w:p>
+    <w:p>
+      <w:pPr>
+        <w:pStyle w:val="KeinLeerraum"/>
+        <w:rPr>
+          <w:lang w:val="de-AT"/>
+        </w:rPr>
+      </w:pPr>
+      <w:r>
+        <w:rPr>
+          <w:lang w:val="de-AT"/>
+        </w:rPr>
+        <w:drawing>
+          <wp:anchor distT="0" distB="0" distL="114300" distR="114300" simplePos="0" relativeHeight="251670528" behindDoc="1" locked="0" layoutInCell="1" allowOverlap="1">
+            <wp:simplePos x="0" y="0"/>
+            <wp:positionH relativeFrom="margin">
+              <wp:align>left</wp:align>
+            </wp:positionH>
+            <wp:positionV relativeFrom="paragraph">
+              <wp:posOffset>587567</wp:posOffset>
+            </wp:positionV>
+            <wp:extent cx="6119495" cy="3441065"/>
+            <wp:effectExtent l="0" t="0" r="0" b="6985"/>
+            <wp:wrapTight wrapText="bothSides">
+              <wp:wrapPolygon edited="0">
+                <wp:start x="0" y="0"/>
+                <wp:lineTo x="0" y="21524"/>
+                <wp:lineTo x="21517" y="21524"/>
+                <wp:lineTo x="21517" y="0"/>
+                <wp:lineTo x="0" y="0"/>
+              </wp:wrapPolygon>
+            </wp:wrapTight>
+            <wp:docPr id="15" name="Grafik 15" descr="C:\Users\Julian\Desktop\Schule\5AHME\Diplomarbeit\Git\fuettr_prototype\Mechanical\Bilder\Ablauf_1.Art\Ausquetschen_1.jpeg"/>
+            <wp:cNvGraphicFramePr>
+              <a:graphicFrameLocks xmlns:a="http://schemas.openxmlformats.org/drawingml/2006/main" noChangeAspect="1"/>
+            </wp:cNvGraphicFramePr>
+            <a:graphic xmlns:a="http://schemas.openxmlformats.org/drawingml/2006/main">
+              <a:graphicData uri="http://schemas.openxmlformats.org/drawingml/2006/picture">
+                <pic:pic xmlns:pic="http://schemas.openxmlformats.org/drawingml/2006/picture">
+                  <pic:nvPicPr>
+                    <pic:cNvPr id="0" name="Picture 15" descr="C:\Users\Julian\Desktop\Schule\5AHME\Diplomarbeit\Git\fuettr_prototype\Mechanical\Bilder\Ablauf_1.Art\Ausquetschen_1.jpeg"/>
                     <pic:cNvPicPr>
                       <a:picLocks noChangeAspect="1" noChangeArrowheads="1"/>
                     </pic:cNvPicPr>
                   </pic:nvPicPr>
                   <pic:blipFill>
-                    <a:blip r:embed="rId6" cstate="print">
+                    <a:blip r:embed="rId19" cstate="print">
                       <a:extLst>
                         <a:ext uri="{28A0092B-C50C-407E-A947-70E740481C1C}">
                           <a14:useLocalDpi xmlns:a14="http://schemas.microsoft.com/office/drawing/2010/main" val="0"/>
@@ -356,7 +1433,7 @@
                   <pic:spPr bwMode="auto">
                     <a:xfrm>
                       <a:off x="0" y="0"/>
-                      <a:ext cx="6195349" cy="3483188"/>
+                      <a:ext cx="6119495" cy="3441065"/>
                     </a:xfrm>
                     <a:prstGeom prst="rect">
                       <a:avLst/>
@@ -369,18 +1446,34 @@
                 </pic:pic>
               </a:graphicData>
             </a:graphic>
-          </wp:inline>
+          </wp:anchor>
         </w:drawing>
       </w:r>
       <w:r>
         <w:rPr>
-          <w:noProof/>
+          <w:lang w:val="de-AT"/>
         </w:rPr>
         <w:drawing>
-          <wp:inline distT="0" distB="0" distL="0" distR="0">
-            <wp:extent cx="5803900" cy="3263106"/>
-            <wp:effectExtent l="0" t="0" r="6350" b="0"/>
-            <wp:docPr id="4" name="Grafik 4" descr="C:\Users\Julian\Desktop\Schule\5AHME\Diplomarbeit\Git\fuettr_prototype\Mechanical\Bilder\Ablauf_1.Art\Magazin_Seitlich.jpeg"/>
+          <wp:anchor distT="0" distB="0" distL="114300" distR="114300" simplePos="0" relativeHeight="251671552" behindDoc="1" locked="0" layoutInCell="1" allowOverlap="1">
+            <wp:simplePos x="0" y="0"/>
+            <wp:positionH relativeFrom="page">
+              <wp:align>center</wp:align>
+            </wp:positionH>
+            <wp:positionV relativeFrom="paragraph">
+              <wp:posOffset>4126865</wp:posOffset>
+            </wp:positionV>
+            <wp:extent cx="6120000" cy="3441600"/>
+            <wp:effectExtent l="0" t="0" r="0" b="6985"/>
+            <wp:wrapTight wrapText="bothSides">
+              <wp:wrapPolygon edited="0">
+                <wp:start x="0" y="0"/>
+                <wp:lineTo x="0" y="21524"/>
+                <wp:lineTo x="21517" y="21524"/>
+                <wp:lineTo x="21517" y="0"/>
+                <wp:lineTo x="0" y="0"/>
+              </wp:wrapPolygon>
+            </wp:wrapTight>
+            <wp:docPr id="16" name="Grafik 16" descr="C:\Users\Julian\Desktop\Schule\5AHME\Diplomarbeit\Git\fuettr_prototype\Mechanical\Bilder\Ablauf_1.Art\Ausquetschen_2.jpeg"/>
             <wp:cNvGraphicFramePr>
               <a:graphicFrameLocks xmlns:a="http://schemas.openxmlformats.org/drawingml/2006/main" noChangeAspect="1"/>
             </wp:cNvGraphicFramePr>
@@ -388,13 +1481,13 @@
               <a:graphicData uri="http://schemas.openxmlformats.org/drawingml/2006/picture">
                 <pic:pic xmlns:pic="http://schemas.openxmlformats.org/drawingml/2006/picture">
                   <pic:nvPicPr>
-                    <pic:cNvPr id="0" name="Picture 4" descr="C:\Users\Julian\Desktop\Schule\5AHME\Diplomarbeit\Git\fuettr_prototype\Mechanical\Bilder\Ablauf_1.Art\Magazin_Seitlich.jpeg"/>
+                    <pic:cNvPr id="0" name="Picture 16" descr="C:\Users\Julian\Desktop\Schule\5AHME\Diplomarbeit\Git\fuettr_prototype\Mechanical\Bilder\Ablauf_1.Art\Ausquetschen_2.jpeg"/>
                     <pic:cNvPicPr>
                       <a:picLocks noChangeAspect="1" noChangeArrowheads="1"/>
                     </pic:cNvPicPr>
                   </pic:nvPicPr>
                   <pic:blipFill>
-                    <a:blip r:embed="rId7" cstate="print">
+                    <a:blip r:embed="rId20" cstate="print">
                       <a:extLst>
                         <a:ext uri="{28A0092B-C50C-407E-A947-70E740481C1C}">
                           <a14:useLocalDpi xmlns:a14="http://schemas.microsoft.com/office/drawing/2010/main" val="0"/>
@@ -409,7 +1502,7 @@
                   <pic:spPr bwMode="auto">
                     <a:xfrm>
                       <a:off x="0" y="0"/>
-                      <a:ext cx="5815454" cy="3269602"/>
+                      <a:ext cx="6120000" cy="3441600"/>
                     </a:xfrm>
                     <a:prstGeom prst="rect">
                       <a:avLst/>
@@ -422,19 +1515,92 @@
                 </pic:pic>
               </a:graphicData>
             </a:graphic>
-          </wp:inline>
+          </wp:anchor>
         </w:drawing>
       </w:r>
       <w:r>
         <w:rPr>
+          <w:lang w:val="de-AT"/>
+        </w:rPr>
+        <w:t xml:space="preserve">Nach dem Aufschneiden </w:t>
+      </w:r>
+      <w:r>
+        <w:rPr>
+          <w:lang w:val="de-AT"/>
+        </w:rPr>
+        <w:t>wird mit einer Rolle das Sackerl ausgepresst. Dazu werden zuerst die ersten 2 Magnetzylinder gelöst bis die Rolle vorbei ist. Danach werden sie wieder in Position gebracht. Daraufhin werden die anderen beiden gelöst und die Rolle fährt ans Ende.</w:t>
+      </w:r>
+      <w:bookmarkStart w:id="0" w:name="_GoBack"/>
+      <w:bookmarkEnd w:id="0"/>
+    </w:p>
+    <w:p>
+      <w:pPr>
+        <w:rPr>
           <w:noProof/>
         </w:rPr>
-        <w:lastRenderedPageBreak/>
+      </w:pPr>
+    </w:p>
+    <w:p>
+      <w:pPr>
+        <w:rPr>
+          <w:noProof/>
+        </w:rPr>
+      </w:pPr>
+    </w:p>
+    <w:p>
+      <w:pPr>
+        <w:rPr>
+          <w:noProof/>
+        </w:rPr>
+      </w:pPr>
+    </w:p>
+    <w:p>
+      <w:pPr>
+        <w:rPr>
+          <w:noProof/>
+        </w:rPr>
+      </w:pPr>
+    </w:p>
+    <w:p>
+      <w:pPr>
+        <w:rPr>
+          <w:noProof/>
+        </w:rPr>
+      </w:pPr>
+    </w:p>
+    <w:p>
+      <w:pPr>
+        <w:rPr>
+          <w:noProof/>
+        </w:rPr>
+      </w:pPr>
+    </w:p>
+    <w:p>
+      <w:r>
+        <w:rPr>
+          <w:noProof/>
+        </w:rPr>
         <w:drawing>
-          <wp:inline distT="0" distB="0" distL="0" distR="0">
-            <wp:extent cx="5943600" cy="3341649"/>
-            <wp:effectExtent l="0" t="0" r="0" b="0"/>
-            <wp:docPr id="3" name="Grafik 3" descr="C:\Users\Julian\Desktop\Schule\5AHME\Diplomarbeit\Git\fuettr_prototype\Mechanical\Bilder\Ablauf_1.Art\Magazin_Oben.jpeg"/>
+          <wp:anchor distT="0" distB="0" distL="114300" distR="114300" simplePos="0" relativeHeight="251672576" behindDoc="1" locked="0" layoutInCell="1" allowOverlap="1">
+            <wp:simplePos x="0" y="0"/>
+            <wp:positionH relativeFrom="page">
+              <wp:align>center</wp:align>
+            </wp:positionH>
+            <wp:positionV relativeFrom="paragraph">
+              <wp:posOffset>361950</wp:posOffset>
+            </wp:positionV>
+            <wp:extent cx="6120000" cy="3441600"/>
+            <wp:effectExtent l="0" t="0" r="0" b="6985"/>
+            <wp:wrapTight wrapText="bothSides">
+              <wp:wrapPolygon edited="0">
+                <wp:start x="0" y="0"/>
+                <wp:lineTo x="0" y="21524"/>
+                <wp:lineTo x="21517" y="21524"/>
+                <wp:lineTo x="21517" y="0"/>
+                <wp:lineTo x="0" y="0"/>
+              </wp:wrapPolygon>
+            </wp:wrapTight>
+            <wp:docPr id="14" name="Grafik 14" descr="C:\Users\Julian\Desktop\Schule\5AHME\Diplomarbeit\Git\fuettr_prototype\Mechanical\Bilder\Ablauf_1.Art\Ausquetschen_3.jpeg"/>
             <wp:cNvGraphicFramePr>
               <a:graphicFrameLocks xmlns:a="http://schemas.openxmlformats.org/drawingml/2006/main" noChangeAspect="1"/>
             </wp:cNvGraphicFramePr>
@@ -442,13 +1608,13 @@
               <a:graphicData uri="http://schemas.openxmlformats.org/drawingml/2006/picture">
                 <pic:pic xmlns:pic="http://schemas.openxmlformats.org/drawingml/2006/picture">
                   <pic:nvPicPr>
-                    <pic:cNvPr id="0" name="Picture 3" descr="C:\Users\Julian\Desktop\Schule\5AHME\Diplomarbeit\Git\fuettr_prototype\Mechanical\Bilder\Ablauf_1.Art\Magazin_Oben.jpeg"/>
+                    <pic:cNvPr id="0" name="Picture 14" descr="C:\Users\Julian\Desktop\Schule\5AHME\Diplomarbeit\Git\fuettr_prototype\Mechanical\Bilder\Ablauf_1.Art\Ausquetschen_3.jpeg"/>
                     <pic:cNvPicPr>
                       <a:picLocks noChangeAspect="1" noChangeArrowheads="1"/>
                     </pic:cNvPicPr>
                   </pic:nvPicPr>
                   <pic:blipFill>
-                    <a:blip r:embed="rId8" cstate="print">
+                    <a:blip r:embed="rId21" cstate="print">
                       <a:extLst>
                         <a:ext uri="{28A0092B-C50C-407E-A947-70E740481C1C}">
                           <a14:useLocalDpi xmlns:a14="http://schemas.microsoft.com/office/drawing/2010/main" val="0"/>
@@ -463,7 +1629,7 @@
                   <pic:spPr bwMode="auto">
                     <a:xfrm>
                       <a:off x="0" y="0"/>
-                      <a:ext cx="5945023" cy="3342449"/>
+                      <a:ext cx="6120000" cy="3441600"/>
                     </a:xfrm>
                     <a:prstGeom prst="rect">
                       <a:avLst/>
@@ -476,140 +1642,15 @@
                 </pic:pic>
               </a:graphicData>
             </a:graphic>
-          </wp:inline>
+          </wp:anchor>
         </w:drawing>
       </w:r>
       <w:r>
-        <w:rPr>
-          <w:noProof/>
-        </w:rPr>
-        <w:drawing>
-          <wp:inline distT="0" distB="0" distL="0" distR="0">
-            <wp:extent cx="6352282" cy="3571421"/>
-            <wp:effectExtent l="0" t="0" r="0" b="0"/>
-            <wp:docPr id="2" name="Grafik 2" descr="C:\Users\Julian\Desktop\Schule\5AHME\Diplomarbeit\Git\fuettr_prototype\Mechanical\Bilder\Ablauf_1.Art\Magazin_Auszug_2.jpeg"/>
-            <wp:cNvGraphicFramePr>
-              <a:graphicFrameLocks xmlns:a="http://schemas.openxmlformats.org/drawingml/2006/main" noChangeAspect="1"/>
-            </wp:cNvGraphicFramePr>
-            <a:graphic xmlns:a="http://schemas.openxmlformats.org/drawingml/2006/main">
-              <a:graphicData uri="http://schemas.openxmlformats.org/drawingml/2006/picture">
-                <pic:pic xmlns:pic="http://schemas.openxmlformats.org/drawingml/2006/picture">
-                  <pic:nvPicPr>
-                    <pic:cNvPr id="0" name="Picture 2" descr="C:\Users\Julian\Desktop\Schule\5AHME\Diplomarbeit\Git\fuettr_prototype\Mechanical\Bilder\Ablauf_1.Art\Magazin_Auszug_2.jpeg"/>
-                    <pic:cNvPicPr>
-                      <a:picLocks noChangeAspect="1" noChangeArrowheads="1"/>
-                    </pic:cNvPicPr>
-                  </pic:nvPicPr>
-                  <pic:blipFill>
-                    <a:blip r:embed="rId9" cstate="print">
-                      <a:extLst>
-                        <a:ext uri="{28A0092B-C50C-407E-A947-70E740481C1C}">
-                          <a14:useLocalDpi xmlns:a14="http://schemas.microsoft.com/office/drawing/2010/main" val="0"/>
-                        </a:ext>
-                      </a:extLst>
-                    </a:blip>
-                    <a:srcRect/>
-                    <a:stretch>
-                      <a:fillRect/>
-                    </a:stretch>
-                  </pic:blipFill>
-                  <pic:spPr bwMode="auto">
-                    <a:xfrm>
-                      <a:off x="0" y="0"/>
-                      <a:ext cx="6354799" cy="3572836"/>
-                    </a:xfrm>
-                    <a:prstGeom prst="rect">
-                      <a:avLst/>
-                    </a:prstGeom>
-                    <a:noFill/>
-                    <a:ln>
-                      <a:noFill/>
-                    </a:ln>
-                  </pic:spPr>
-                </pic:pic>
-              </a:graphicData>
-            </a:graphic>
-          </wp:inline>
-        </w:drawing>
-      </w:r>
-      <w:r>
-        <w:rPr>
-          <w:noProof/>
-        </w:rPr>
-        <w:lastRenderedPageBreak/>
-        <w:drawing>
-          <wp:inline distT="0" distB="0" distL="0" distR="0">
-            <wp:extent cx="6148070" cy="3456607"/>
-            <wp:effectExtent l="0" t="0" r="5080" b="0"/>
-            <wp:docPr id="1" name="Grafik 1" descr="C:\Users\Julian\Desktop\Schule\5AHME\Diplomarbeit\Git\fuettr_prototype\Mechanical\Bilder\Ablauf_1.Art\Magazin_Auszug.jpeg"/>
-            <wp:cNvGraphicFramePr>
-              <a:graphicFrameLocks xmlns:a="http://schemas.openxmlformats.org/drawingml/2006/main" noChangeAspect="1"/>
-            </wp:cNvGraphicFramePr>
-            <a:graphic xmlns:a="http://schemas.openxmlformats.org/drawingml/2006/main">
-              <a:graphicData uri="http://schemas.openxmlformats.org/drawingml/2006/picture">
-                <pic:pic xmlns:pic="http://schemas.openxmlformats.org/drawingml/2006/picture">
-                  <pic:nvPicPr>
-                    <pic:cNvPr id="0" name="Picture 1" descr="C:\Users\Julian\Desktop\Schule\5AHME\Diplomarbeit\Git\fuettr_prototype\Mechanical\Bilder\Ablauf_1.Art\Magazin_Auszug.jpeg"/>
-                    <pic:cNvPicPr>
-                      <a:picLocks noChangeAspect="1" noChangeArrowheads="1"/>
-                    </pic:cNvPicPr>
-                  </pic:nvPicPr>
-                  <pic:blipFill>
-                    <a:blip r:embed="rId10" cstate="print">
-                      <a:extLst>
-                        <a:ext uri="{28A0092B-C50C-407E-A947-70E740481C1C}">
-                          <a14:useLocalDpi xmlns:a14="http://schemas.microsoft.com/office/drawing/2010/main" val="0"/>
-                        </a:ext>
-                      </a:extLst>
-                    </a:blip>
-                    <a:srcRect/>
-                    <a:stretch>
-                      <a:fillRect/>
-                    </a:stretch>
-                  </pic:blipFill>
-                  <pic:spPr bwMode="auto">
-                    <a:xfrm>
-                      <a:off x="0" y="0"/>
-                      <a:ext cx="6151704" cy="3458650"/>
-                    </a:xfrm>
-                    <a:prstGeom prst="rect">
-                      <a:avLst/>
-                    </a:prstGeom>
-                    <a:noFill/>
-                    <a:ln>
-                      <a:noFill/>
-                    </a:ln>
-                  </pic:spPr>
-                </pic:pic>
-              </a:graphicData>
-            </a:graphic>
-          </wp:inline>
-        </w:drawing>
-      </w:r>
-    </w:p>
-    <w:p/>
-    <w:p>
-      <w:pPr>
-        <w:pStyle w:val="KeinLeerraum"/>
-        <w:rPr>
-          <w:sz w:val="24"/>
-          <w:szCs w:val="24"/>
-          <w:lang w:val="de-AT"/>
-        </w:rPr>
-      </w:pPr>
-    </w:p>
-    <w:p>
-      <w:pPr>
-        <w:pStyle w:val="KeinLeerraum"/>
-        <w:ind w:left="720"/>
-        <w:rPr>
-          <w:sz w:val="24"/>
-          <w:szCs w:val="24"/>
-          <w:lang w:val="de-AT"/>
-        </w:rPr>
-      </w:pPr>
+        <w:t xml:space="preserve"> </w:t>
+      </w:r>
     </w:p>
     <w:sectPr>
+      <w:footerReference w:type="default" r:id="rId22"/>
       <w:pgSz w:w="11906" w:h="16838"/>
       <w:pgMar w:top="1417" w:right="1417" w:bottom="1134" w:left="1417" w:header="708" w:footer="708" w:gutter="0"/>
       <w:cols w:space="708"/>
@@ -619,9 +1660,446 @@
 </w:document>
 </file>
 
+<file path=word/endnotes.xml><?xml version="1.0" encoding="utf-8"?>
+<w:endnotes xmlns:wpc="http://schemas.microsoft.com/office/word/2010/wordprocessingCanvas" xmlns:cx="http://schemas.microsoft.com/office/drawing/2014/chartex" xmlns:cx1="http://schemas.microsoft.com/office/drawing/2015/9/8/chartex" xmlns:cx2="http://schemas.microsoft.com/office/drawing/2015/10/21/chartex" xmlns:cx3="http://schemas.microsoft.com/office/drawing/2016/5/9/chartex" xmlns:cx4="http://schemas.microsoft.com/office/drawing/2016/5/10/chartex" xmlns:cx5="http://schemas.microsoft.com/office/drawing/2016/5/11/chartex" xmlns:cx6="http://schemas.microsoft.com/office/drawing/2016/5/12/chartex" xmlns:cx7="http://schemas.microsoft.com/office/drawing/2016/5/13/chartex" xmlns:cx8="http://schemas.microsoft.com/office/drawing/2016/5/14/chartex" xmlns:mc="http://schemas.openxmlformats.org/markup-compatibility/2006" xmlns:aink="http://schemas.microsoft.com/office/drawing/2016/ink" xmlns:am3d="http://schemas.microsoft.com/office/drawing/2017/model3d" xmlns:o="urn:schemas-microsoft-com:office:office" xmlns:r="http://schemas.openxmlformats.org/officeDocument/2006/relationships" xmlns:m="http://schemas.openxmlformats.org/officeDocument/2006/math" xmlns:v="urn:schemas-microsoft-com:vml" xmlns:wp14="http://schemas.microsoft.com/office/word/2010/wordprocessingDrawing" xmlns:wp="http://schemas.openxmlformats.org/drawingml/2006/wordprocessingDrawing" xmlns:w10="urn:schemas-microsoft-com:office:word" xmlns:w="http://schemas.openxmlformats.org/wordprocessingml/2006/main" xmlns:w14="http://schemas.microsoft.com/office/word/2010/wordml" xmlns:w15="http://schemas.microsoft.com/office/word/2012/wordml" xmlns:w16se="http://schemas.microsoft.com/office/word/2015/wordml/symex" xmlns:wpg="http://schemas.microsoft.com/office/word/2010/wordprocessingGroup" xmlns:wpi="http://schemas.microsoft.com/office/word/2010/wordprocessingInk" xmlns:wne="http://schemas.microsoft.com/office/word/2006/wordml" xmlns:wps="http://schemas.microsoft.com/office/word/2010/wordprocessingShape" mc:Ignorable="w14 w15 w16se wp14">
+  <w:endnote w:type="separator" w:id="-1">
+    <w:p>
+      <w:pPr>
+        <w:spacing w:after="0" w:line="240" w:lineRule="auto"/>
+      </w:pPr>
+      <w:r>
+        <w:separator/>
+      </w:r>
+    </w:p>
+  </w:endnote>
+  <w:endnote w:type="continuationSeparator" w:id="0">
+    <w:p>
+      <w:pPr>
+        <w:spacing w:after="0" w:line="240" w:lineRule="auto"/>
+      </w:pPr>
+      <w:r>
+        <w:continuationSeparator/>
+      </w:r>
+    </w:p>
+  </w:endnote>
+</w:endnotes>
+</file>
+
+<file path=word/footer1.xml><?xml version="1.0" encoding="utf-8"?>
+<w:ftr xmlns:wpc="http://schemas.microsoft.com/office/word/2010/wordprocessingCanvas" xmlns:cx="http://schemas.microsoft.com/office/drawing/2014/chartex" xmlns:cx1="http://schemas.microsoft.com/office/drawing/2015/9/8/chartex" xmlns:cx2="http://schemas.microsoft.com/office/drawing/2015/10/21/chartex" xmlns:cx3="http://schemas.microsoft.com/office/drawing/2016/5/9/chartex" xmlns:cx4="http://schemas.microsoft.com/office/drawing/2016/5/10/chartex" xmlns:cx5="http://schemas.microsoft.com/office/drawing/2016/5/11/chartex" xmlns:cx6="http://schemas.microsoft.com/office/drawing/2016/5/12/chartex" xmlns:cx7="http://schemas.microsoft.com/office/drawing/2016/5/13/chartex" xmlns:cx8="http://schemas.microsoft.com/office/drawing/2016/5/14/chartex" xmlns:mc="http://schemas.openxmlformats.org/markup-compatibility/2006" xmlns:aink="http://schemas.microsoft.com/office/drawing/2016/ink" xmlns:am3d="http://schemas.microsoft.com/office/drawing/2017/model3d" xmlns:o="urn:schemas-microsoft-com:office:office" xmlns:r="http://schemas.openxmlformats.org/officeDocument/2006/relationships" xmlns:m="http://schemas.openxmlformats.org/officeDocument/2006/math" xmlns:v="urn:schemas-microsoft-com:vml" xmlns:wp14="http://schemas.microsoft.com/office/word/2010/wordprocessingDrawing" xmlns:wp="http://schemas.openxmlformats.org/drawingml/2006/wordprocessingDrawing" xmlns:w10="urn:schemas-microsoft-com:office:word" xmlns:w="http://schemas.openxmlformats.org/wordprocessingml/2006/main" xmlns:w14="http://schemas.microsoft.com/office/word/2010/wordml" xmlns:w15="http://schemas.microsoft.com/office/word/2012/wordml" xmlns:w16se="http://schemas.microsoft.com/office/word/2015/wordml/symex" xmlns:wpg="http://schemas.microsoft.com/office/word/2010/wordprocessingGroup" xmlns:wpi="http://schemas.microsoft.com/office/word/2010/wordprocessingInk" xmlns:wne="http://schemas.microsoft.com/office/word/2006/wordml" xmlns:wps="http://schemas.microsoft.com/office/word/2010/wordprocessingShape" mc:Ignorable="w14 w15 w16se wp14">
+  <w:sdt>
+    <w:sdtPr>
+      <w:id w:val="1770586465"/>
+      <w:docPartObj>
+        <w:docPartGallery w:val="Page Numbers (Bottom of Page)"/>
+        <w:docPartUnique/>
+      </w:docPartObj>
+    </w:sdtPr>
+    <w:sdtContent>
+      <w:p>
+        <w:pPr>
+          <w:pStyle w:val="Fuzeile"/>
+        </w:pPr>
+        <w:r>
+          <w:t xml:space="preserve">Seite </w:t>
+        </w:r>
+        <w:r>
+          <w:fldChar w:fldCharType="begin"/>
+        </w:r>
+        <w:r>
+          <w:instrText>PAGE   \* MERGEFORMAT</w:instrText>
+        </w:r>
+        <w:r>
+          <w:fldChar w:fldCharType="separate"/>
+        </w:r>
+        <w:r>
+          <w:rPr>
+            <w:noProof/>
+            <w:lang w:val="de-DE"/>
+          </w:rPr>
+          <w:t>8</w:t>
+        </w:r>
+        <w:r>
+          <w:fldChar w:fldCharType="end"/>
+        </w:r>
+      </w:p>
+    </w:sdtContent>
+  </w:sdt>
+  <w:p>
+    <w:pPr>
+      <w:pStyle w:val="Fuzeile"/>
+    </w:pPr>
+  </w:p>
+</w:ftr>
+</file>
+
+<file path=word/footnotes.xml><?xml version="1.0" encoding="utf-8"?>
+<w:footnotes xmlns:wpc="http://schemas.microsoft.com/office/word/2010/wordprocessingCanvas" xmlns:cx="http://schemas.microsoft.com/office/drawing/2014/chartex" xmlns:cx1="http://schemas.microsoft.com/office/drawing/2015/9/8/chartex" xmlns:cx2="http://schemas.microsoft.com/office/drawing/2015/10/21/chartex" xmlns:cx3="http://schemas.microsoft.com/office/drawing/2016/5/9/chartex" xmlns:cx4="http://schemas.microsoft.com/office/drawing/2016/5/10/chartex" xmlns:cx5="http://schemas.microsoft.com/office/drawing/2016/5/11/chartex" xmlns:cx6="http://schemas.microsoft.com/office/drawing/2016/5/12/chartex" xmlns:cx7="http://schemas.microsoft.com/office/drawing/2016/5/13/chartex" xmlns:cx8="http://schemas.microsoft.com/office/drawing/2016/5/14/chartex" xmlns:mc="http://schemas.openxmlformats.org/markup-compatibility/2006" xmlns:aink="http://schemas.microsoft.com/office/drawing/2016/ink" xmlns:am3d="http://schemas.microsoft.com/office/drawing/2017/model3d" xmlns:o="urn:schemas-microsoft-com:office:office" xmlns:r="http://schemas.openxmlformats.org/officeDocument/2006/relationships" xmlns:m="http://schemas.openxmlformats.org/officeDocument/2006/math" xmlns:v="urn:schemas-microsoft-com:vml" xmlns:wp14="http://schemas.microsoft.com/office/word/2010/wordprocessingDrawing" xmlns:wp="http://schemas.openxmlformats.org/drawingml/2006/wordprocessingDrawing" xmlns:w10="urn:schemas-microsoft-com:office:word" xmlns:w="http://schemas.openxmlformats.org/wordprocessingml/2006/main" xmlns:w14="http://schemas.microsoft.com/office/word/2010/wordml" xmlns:w15="http://schemas.microsoft.com/office/word/2012/wordml" xmlns:w16se="http://schemas.microsoft.com/office/word/2015/wordml/symex" xmlns:wpg="http://schemas.microsoft.com/office/word/2010/wordprocessingGroup" xmlns:wpi="http://schemas.microsoft.com/office/word/2010/wordprocessingInk" xmlns:wne="http://schemas.microsoft.com/office/word/2006/wordml" xmlns:wps="http://schemas.microsoft.com/office/word/2010/wordprocessingShape" mc:Ignorable="w14 w15 w16se wp14">
+  <w:footnote w:type="separator" w:id="-1">
+    <w:p>
+      <w:pPr>
+        <w:spacing w:after="0" w:line="240" w:lineRule="auto"/>
+      </w:pPr>
+      <w:r>
+        <w:separator/>
+      </w:r>
+    </w:p>
+  </w:footnote>
+  <w:footnote w:type="continuationSeparator" w:id="0">
+    <w:p>
+      <w:pPr>
+        <w:spacing w:after="0" w:line="240" w:lineRule="auto"/>
+      </w:pPr>
+      <w:r>
+        <w:continuationSeparator/>
+      </w:r>
+    </w:p>
+  </w:footnote>
+</w:footnotes>
+</file>
+
 <file path=word/numbering.xml><?xml version="1.0" encoding="utf-8"?>
 <w:numbering xmlns:wpc="http://schemas.microsoft.com/office/word/2010/wordprocessingCanvas" xmlns:cx="http://schemas.microsoft.com/office/drawing/2014/chartex" xmlns:cx1="http://schemas.microsoft.com/office/drawing/2015/9/8/chartex" xmlns:cx2="http://schemas.microsoft.com/office/drawing/2015/10/21/chartex" xmlns:cx3="http://schemas.microsoft.com/office/drawing/2016/5/9/chartex" xmlns:cx4="http://schemas.microsoft.com/office/drawing/2016/5/10/chartex" xmlns:cx5="http://schemas.microsoft.com/office/drawing/2016/5/11/chartex" xmlns:cx6="http://schemas.microsoft.com/office/drawing/2016/5/12/chartex" xmlns:cx7="http://schemas.microsoft.com/office/drawing/2016/5/13/chartex" xmlns:cx8="http://schemas.microsoft.com/office/drawing/2016/5/14/chartex" xmlns:mc="http://schemas.openxmlformats.org/markup-compatibility/2006" xmlns:aink="http://schemas.microsoft.com/office/drawing/2016/ink" xmlns:am3d="http://schemas.microsoft.com/office/drawing/2017/model3d" xmlns:o="urn:schemas-microsoft-com:office:office" xmlns:r="http://schemas.openxmlformats.org/officeDocument/2006/relationships" xmlns:m="http://schemas.openxmlformats.org/officeDocument/2006/math" xmlns:v="urn:schemas-microsoft-com:vml" xmlns:wp14="http://schemas.microsoft.com/office/word/2010/wordprocessingDrawing" xmlns:wp="http://schemas.openxmlformats.org/drawingml/2006/wordprocessingDrawing" xmlns:w10="urn:schemas-microsoft-com:office:word" xmlns:w="http://schemas.openxmlformats.org/wordprocessingml/2006/main" xmlns:w14="http://schemas.microsoft.com/office/word/2010/wordml" xmlns:w15="http://schemas.microsoft.com/office/word/2012/wordml" xmlns:w16se="http://schemas.microsoft.com/office/word/2015/wordml/symex" xmlns:wpg="http://schemas.microsoft.com/office/word/2010/wordprocessingGroup" xmlns:wpi="http://schemas.microsoft.com/office/word/2010/wordprocessingInk" xmlns:wne="http://schemas.microsoft.com/office/word/2006/wordml" xmlns:wps="http://schemas.microsoft.com/office/word/2010/wordprocessingShape" mc:Ignorable="w14 w15 w16se wp14">
   <w:abstractNum w:abstractNumId="0" w15:restartNumberingAfterBreak="0">
+    <w:nsid w:val="06661E61"/>
+    <w:multiLevelType w:val="hybridMultilevel"/>
+    <w:tmpl w:val="5B1A6064"/>
+    <w:lvl w:ilvl="0" w:tplc="0C070001">
+      <w:start w:val="1"/>
+      <w:numFmt w:val="bullet"/>
+      <w:lvlText w:val=""/>
+      <w:lvlJc w:val="left"/>
+      <w:pPr>
+        <w:ind w:left="720" w:hanging="360"/>
+      </w:pPr>
+      <w:rPr>
+        <w:rFonts w:ascii="Symbol" w:hAnsi="Symbol" w:hint="default"/>
+      </w:rPr>
+    </w:lvl>
+    <w:lvl w:ilvl="1" w:tplc="0C070003" w:tentative="1">
+      <w:start w:val="1"/>
+      <w:numFmt w:val="bullet"/>
+      <w:lvlText w:val="o"/>
+      <w:lvlJc w:val="left"/>
+      <w:pPr>
+        <w:ind w:left="1440" w:hanging="360"/>
+      </w:pPr>
+      <w:rPr>
+        <w:rFonts w:ascii="Courier New" w:hAnsi="Courier New" w:cs="Courier New" w:hint="default"/>
+      </w:rPr>
+    </w:lvl>
+    <w:lvl w:ilvl="2" w:tplc="0C070005" w:tentative="1">
+      <w:start w:val="1"/>
+      <w:numFmt w:val="bullet"/>
+      <w:lvlText w:val=""/>
+      <w:lvlJc w:val="left"/>
+      <w:pPr>
+        <w:ind w:left="2160" w:hanging="360"/>
+      </w:pPr>
+      <w:rPr>
+        <w:rFonts w:ascii="Wingdings" w:hAnsi="Wingdings" w:hint="default"/>
+      </w:rPr>
+    </w:lvl>
+    <w:lvl w:ilvl="3" w:tplc="0C070001" w:tentative="1">
+      <w:start w:val="1"/>
+      <w:numFmt w:val="bullet"/>
+      <w:lvlText w:val=""/>
+      <w:lvlJc w:val="left"/>
+      <w:pPr>
+        <w:ind w:left="2880" w:hanging="360"/>
+      </w:pPr>
+      <w:rPr>
+        <w:rFonts w:ascii="Symbol" w:hAnsi="Symbol" w:hint="default"/>
+      </w:rPr>
+    </w:lvl>
+    <w:lvl w:ilvl="4" w:tplc="0C070003" w:tentative="1">
+      <w:start w:val="1"/>
+      <w:numFmt w:val="bullet"/>
+      <w:lvlText w:val="o"/>
+      <w:lvlJc w:val="left"/>
+      <w:pPr>
+        <w:ind w:left="3600" w:hanging="360"/>
+      </w:pPr>
+      <w:rPr>
+        <w:rFonts w:ascii="Courier New" w:hAnsi="Courier New" w:cs="Courier New" w:hint="default"/>
+      </w:rPr>
+    </w:lvl>
+    <w:lvl w:ilvl="5" w:tplc="0C070005" w:tentative="1">
+      <w:start w:val="1"/>
+      <w:numFmt w:val="bullet"/>
+      <w:lvlText w:val=""/>
+      <w:lvlJc w:val="left"/>
+      <w:pPr>
+        <w:ind w:left="4320" w:hanging="360"/>
+      </w:pPr>
+      <w:rPr>
+        <w:rFonts w:ascii="Wingdings" w:hAnsi="Wingdings" w:hint="default"/>
+      </w:rPr>
+    </w:lvl>
+    <w:lvl w:ilvl="6" w:tplc="0C070001" w:tentative="1">
+      <w:start w:val="1"/>
+      <w:numFmt w:val="bullet"/>
+      <w:lvlText w:val=""/>
+      <w:lvlJc w:val="left"/>
+      <w:pPr>
+        <w:ind w:left="5040" w:hanging="360"/>
+      </w:pPr>
+      <w:rPr>
+        <w:rFonts w:ascii="Symbol" w:hAnsi="Symbol" w:hint="default"/>
+      </w:rPr>
+    </w:lvl>
+    <w:lvl w:ilvl="7" w:tplc="0C070003" w:tentative="1">
+      <w:start w:val="1"/>
+      <w:numFmt w:val="bullet"/>
+      <w:lvlText w:val="o"/>
+      <w:lvlJc w:val="left"/>
+      <w:pPr>
+        <w:ind w:left="5760" w:hanging="360"/>
+      </w:pPr>
+      <w:rPr>
+        <w:rFonts w:ascii="Courier New" w:hAnsi="Courier New" w:cs="Courier New" w:hint="default"/>
+      </w:rPr>
+    </w:lvl>
+    <w:lvl w:ilvl="8" w:tplc="0C070005" w:tentative="1">
+      <w:start w:val="1"/>
+      <w:numFmt w:val="bullet"/>
+      <w:lvlText w:val=""/>
+      <w:lvlJc w:val="left"/>
+      <w:pPr>
+        <w:ind w:left="6480" w:hanging="360"/>
+      </w:pPr>
+      <w:rPr>
+        <w:rFonts w:ascii="Wingdings" w:hAnsi="Wingdings" w:hint="default"/>
+      </w:rPr>
+    </w:lvl>
+  </w:abstractNum>
+  <w:abstractNum w:abstractNumId="1" w15:restartNumberingAfterBreak="0">
+    <w:nsid w:val="1162194D"/>
+    <w:multiLevelType w:val="hybridMultilevel"/>
+    <w:tmpl w:val="BB424578"/>
+    <w:lvl w:ilvl="0" w:tplc="0C070001">
+      <w:start w:val="1"/>
+      <w:numFmt w:val="bullet"/>
+      <w:lvlText w:val=""/>
+      <w:lvlJc w:val="left"/>
+      <w:pPr>
+        <w:ind w:left="720" w:hanging="360"/>
+      </w:pPr>
+      <w:rPr>
+        <w:rFonts w:ascii="Symbol" w:hAnsi="Symbol" w:hint="default"/>
+      </w:rPr>
+    </w:lvl>
+    <w:lvl w:ilvl="1" w:tplc="0C070003" w:tentative="1">
+      <w:start w:val="1"/>
+      <w:numFmt w:val="bullet"/>
+      <w:lvlText w:val="o"/>
+      <w:lvlJc w:val="left"/>
+      <w:pPr>
+        <w:ind w:left="1440" w:hanging="360"/>
+      </w:pPr>
+      <w:rPr>
+        <w:rFonts w:ascii="Courier New" w:hAnsi="Courier New" w:cs="Courier New" w:hint="default"/>
+      </w:rPr>
+    </w:lvl>
+    <w:lvl w:ilvl="2" w:tplc="0C070005" w:tentative="1">
+      <w:start w:val="1"/>
+      <w:numFmt w:val="bullet"/>
+      <w:lvlText w:val=""/>
+      <w:lvlJc w:val="left"/>
+      <w:pPr>
+        <w:ind w:left="2160" w:hanging="360"/>
+      </w:pPr>
+      <w:rPr>
+        <w:rFonts w:ascii="Wingdings" w:hAnsi="Wingdings" w:hint="default"/>
+      </w:rPr>
+    </w:lvl>
+    <w:lvl w:ilvl="3" w:tplc="0C070001" w:tentative="1">
+      <w:start w:val="1"/>
+      <w:numFmt w:val="bullet"/>
+      <w:lvlText w:val=""/>
+      <w:lvlJc w:val="left"/>
+      <w:pPr>
+        <w:ind w:left="2880" w:hanging="360"/>
+      </w:pPr>
+      <w:rPr>
+        <w:rFonts w:ascii="Symbol" w:hAnsi="Symbol" w:hint="default"/>
+      </w:rPr>
+    </w:lvl>
+    <w:lvl w:ilvl="4" w:tplc="0C070003" w:tentative="1">
+      <w:start w:val="1"/>
+      <w:numFmt w:val="bullet"/>
+      <w:lvlText w:val="o"/>
+      <w:lvlJc w:val="left"/>
+      <w:pPr>
+        <w:ind w:left="3600" w:hanging="360"/>
+      </w:pPr>
+      <w:rPr>
+        <w:rFonts w:ascii="Courier New" w:hAnsi="Courier New" w:cs="Courier New" w:hint="default"/>
+      </w:rPr>
+    </w:lvl>
+    <w:lvl w:ilvl="5" w:tplc="0C070005" w:tentative="1">
+      <w:start w:val="1"/>
+      <w:numFmt w:val="bullet"/>
+      <w:lvlText w:val=""/>
+      <w:lvlJc w:val="left"/>
+      <w:pPr>
+        <w:ind w:left="4320" w:hanging="360"/>
+      </w:pPr>
+      <w:rPr>
+        <w:rFonts w:ascii="Wingdings" w:hAnsi="Wingdings" w:hint="default"/>
+      </w:rPr>
+    </w:lvl>
+    <w:lvl w:ilvl="6" w:tplc="0C070001" w:tentative="1">
+      <w:start w:val="1"/>
+      <w:numFmt w:val="bullet"/>
+      <w:lvlText w:val=""/>
+      <w:lvlJc w:val="left"/>
+      <w:pPr>
+        <w:ind w:left="5040" w:hanging="360"/>
+      </w:pPr>
+      <w:rPr>
+        <w:rFonts w:ascii="Symbol" w:hAnsi="Symbol" w:hint="default"/>
+      </w:rPr>
+    </w:lvl>
+    <w:lvl w:ilvl="7" w:tplc="0C070003" w:tentative="1">
+      <w:start w:val="1"/>
+      <w:numFmt w:val="bullet"/>
+      <w:lvlText w:val="o"/>
+      <w:lvlJc w:val="left"/>
+      <w:pPr>
+        <w:ind w:left="5760" w:hanging="360"/>
+      </w:pPr>
+      <w:rPr>
+        <w:rFonts w:ascii="Courier New" w:hAnsi="Courier New" w:cs="Courier New" w:hint="default"/>
+      </w:rPr>
+    </w:lvl>
+    <w:lvl w:ilvl="8" w:tplc="0C070005" w:tentative="1">
+      <w:start w:val="1"/>
+      <w:numFmt w:val="bullet"/>
+      <w:lvlText w:val=""/>
+      <w:lvlJc w:val="left"/>
+      <w:pPr>
+        <w:ind w:left="6480" w:hanging="360"/>
+      </w:pPr>
+      <w:rPr>
+        <w:rFonts w:ascii="Wingdings" w:hAnsi="Wingdings" w:hint="default"/>
+      </w:rPr>
+    </w:lvl>
+  </w:abstractNum>
+  <w:abstractNum w:abstractNumId="2" w15:restartNumberingAfterBreak="0">
+    <w:nsid w:val="35A3770C"/>
+    <w:multiLevelType w:val="hybridMultilevel"/>
+    <w:tmpl w:val="D584B0F6"/>
+    <w:lvl w:ilvl="0" w:tplc="0C070001">
+      <w:start w:val="1"/>
+      <w:numFmt w:val="bullet"/>
+      <w:lvlText w:val=""/>
+      <w:lvlJc w:val="left"/>
+      <w:pPr>
+        <w:ind w:left="3600" w:hanging="360"/>
+      </w:pPr>
+      <w:rPr>
+        <w:rFonts w:ascii="Symbol" w:hAnsi="Symbol" w:hint="default"/>
+      </w:rPr>
+    </w:lvl>
+    <w:lvl w:ilvl="1" w:tplc="0C070003" w:tentative="1">
+      <w:start w:val="1"/>
+      <w:numFmt w:val="bullet"/>
+      <w:lvlText w:val="o"/>
+      <w:lvlJc w:val="left"/>
+      <w:pPr>
+        <w:ind w:left="4320" w:hanging="360"/>
+      </w:pPr>
+      <w:rPr>
+        <w:rFonts w:ascii="Courier New" w:hAnsi="Courier New" w:cs="Courier New" w:hint="default"/>
+      </w:rPr>
+    </w:lvl>
+    <w:lvl w:ilvl="2" w:tplc="0C070005" w:tentative="1">
+      <w:start w:val="1"/>
+      <w:numFmt w:val="bullet"/>
+      <w:lvlText w:val=""/>
+      <w:lvlJc w:val="left"/>
+      <w:pPr>
+        <w:ind w:left="5040" w:hanging="360"/>
+      </w:pPr>
+      <w:rPr>
+        <w:rFonts w:ascii="Wingdings" w:hAnsi="Wingdings" w:hint="default"/>
+      </w:rPr>
+    </w:lvl>
+    <w:lvl w:ilvl="3" w:tplc="0C070001" w:tentative="1">
+      <w:start w:val="1"/>
+      <w:numFmt w:val="bullet"/>
+      <w:lvlText w:val=""/>
+      <w:lvlJc w:val="left"/>
+      <w:pPr>
+        <w:ind w:left="5760" w:hanging="360"/>
+      </w:pPr>
+      <w:rPr>
+        <w:rFonts w:ascii="Symbol" w:hAnsi="Symbol" w:hint="default"/>
+      </w:rPr>
+    </w:lvl>
+    <w:lvl w:ilvl="4" w:tplc="0C070003" w:tentative="1">
+      <w:start w:val="1"/>
+      <w:numFmt w:val="bullet"/>
+      <w:lvlText w:val="o"/>
+      <w:lvlJc w:val="left"/>
+      <w:pPr>
+        <w:ind w:left="6480" w:hanging="360"/>
+      </w:pPr>
+      <w:rPr>
+        <w:rFonts w:ascii="Courier New" w:hAnsi="Courier New" w:cs="Courier New" w:hint="default"/>
+      </w:rPr>
+    </w:lvl>
+    <w:lvl w:ilvl="5" w:tplc="0C070005" w:tentative="1">
+      <w:start w:val="1"/>
+      <w:numFmt w:val="bullet"/>
+      <w:lvlText w:val=""/>
+      <w:lvlJc w:val="left"/>
+      <w:pPr>
+        <w:ind w:left="7200" w:hanging="360"/>
+      </w:pPr>
+      <w:rPr>
+        <w:rFonts w:ascii="Wingdings" w:hAnsi="Wingdings" w:hint="default"/>
+      </w:rPr>
+    </w:lvl>
+    <w:lvl w:ilvl="6" w:tplc="0C070001" w:tentative="1">
+      <w:start w:val="1"/>
+      <w:numFmt w:val="bullet"/>
+      <w:lvlText w:val=""/>
+      <w:lvlJc w:val="left"/>
+      <w:pPr>
+        <w:ind w:left="7920" w:hanging="360"/>
+      </w:pPr>
+      <w:rPr>
+        <w:rFonts w:ascii="Symbol" w:hAnsi="Symbol" w:hint="default"/>
+      </w:rPr>
+    </w:lvl>
+    <w:lvl w:ilvl="7" w:tplc="0C070003" w:tentative="1">
+      <w:start w:val="1"/>
+      <w:numFmt w:val="bullet"/>
+      <w:lvlText w:val="o"/>
+      <w:lvlJc w:val="left"/>
+      <w:pPr>
+        <w:ind w:left="8640" w:hanging="360"/>
+      </w:pPr>
+      <w:rPr>
+        <w:rFonts w:ascii="Courier New" w:hAnsi="Courier New" w:cs="Courier New" w:hint="default"/>
+      </w:rPr>
+    </w:lvl>
+    <w:lvl w:ilvl="8" w:tplc="0C070005" w:tentative="1">
+      <w:start w:val="1"/>
+      <w:numFmt w:val="bullet"/>
+      <w:lvlText w:val=""/>
+      <w:lvlJc w:val="left"/>
+      <w:pPr>
+        <w:ind w:left="9360" w:hanging="360"/>
+      </w:pPr>
+      <w:rPr>
+        <w:rFonts w:ascii="Wingdings" w:hAnsi="Wingdings" w:hint="default"/>
+      </w:rPr>
+    </w:lvl>
+  </w:abstractNum>
+  <w:abstractNum w:abstractNumId="3" w15:restartNumberingAfterBreak="0">
     <w:nsid w:val="392F721E"/>
     <w:multiLevelType w:val="hybridMultilevel"/>
     <w:tmpl w:val="62F4B596"/>
@@ -707,10 +2185,10 @@
       </w:pPr>
     </w:lvl>
   </w:abstractNum>
-  <w:abstractNum w:abstractNumId="1" w15:restartNumberingAfterBreak="0">
+  <w:abstractNum w:abstractNumId="4" w15:restartNumberingAfterBreak="0">
     <w:nsid w:val="3DEA038C"/>
     <w:multiLevelType w:val="hybridMultilevel"/>
-    <w:tmpl w:val="5DAC2218"/>
+    <w:tmpl w:val="DAF68946"/>
     <w:lvl w:ilvl="0" w:tplc="0C070001">
       <w:start w:val="1"/>
       <w:numFmt w:val="bullet"/>
@@ -820,7 +2298,7 @@
       </w:rPr>
     </w:lvl>
   </w:abstractNum>
-  <w:abstractNum w:abstractNumId="2" w15:restartNumberingAfterBreak="0">
+  <w:abstractNum w:abstractNumId="5" w15:restartNumberingAfterBreak="0">
     <w:nsid w:val="42410398"/>
     <w:multiLevelType w:val="hybridMultilevel"/>
     <w:tmpl w:val="328209DA"/>
@@ -907,13 +2385,22 @@
     </w:lvl>
   </w:abstractNum>
   <w:num w:numId="1">
+    <w:abstractNumId w:val="5"/>
+  </w:num>
+  <w:num w:numId="2">
+    <w:abstractNumId w:val="3"/>
+  </w:num>
+  <w:num w:numId="3">
+    <w:abstractNumId w:val="4"/>
+  </w:num>
+  <w:num w:numId="4">
     <w:abstractNumId w:val="2"/>
   </w:num>
-  <w:num w:numId="2">
+  <w:num w:numId="5">
+    <w:abstractNumId w:val="1"/>
+  </w:num>
+  <w:num w:numId="6">
     <w:abstractNumId w:val="0"/>
-  </w:num>
-  <w:num w:numId="3">
-    <w:abstractNumId w:val="1"/>
   </w:num>
 </w:numbering>
 </file>
@@ -1509,6 +2996,56 @@
       <w:contextualSpacing/>
     </w:pPr>
   </w:style>
+  <w:style w:type="paragraph" w:styleId="Kopfzeile">
+    <w:name w:val="header"/>
+    <w:basedOn w:val="Standard"/>
+    <w:link w:val="KopfzeileZchn"/>
+    <w:uiPriority w:val="99"/>
+    <w:unhideWhenUsed/>
+    <w:rsid w:val="00BA795A"/>
+    <w:pPr>
+      <w:tabs>
+        <w:tab w:val="center" w:pos="4536"/>
+        <w:tab w:val="right" w:pos="9072"/>
+      </w:tabs>
+      <w:spacing w:after="0" w:line="240" w:lineRule="auto"/>
+    </w:pPr>
+  </w:style>
+  <w:style w:type="character" w:customStyle="1" w:styleId="KopfzeileZchn">
+    <w:name w:val="Kopfzeile Zchn"/>
+    <w:basedOn w:val="Absatz-Standardschriftart"/>
+    <w:link w:val="Kopfzeile"/>
+    <w:uiPriority w:val="99"/>
+    <w:rsid w:val="00BA795A"/>
+    <w:rPr>
+      <w:lang w:val="de-AT"/>
+    </w:rPr>
+  </w:style>
+  <w:style w:type="paragraph" w:styleId="Fuzeile">
+    <w:name w:val="footer"/>
+    <w:basedOn w:val="Standard"/>
+    <w:link w:val="FuzeileZchn"/>
+    <w:uiPriority w:val="99"/>
+    <w:unhideWhenUsed/>
+    <w:rsid w:val="00BA795A"/>
+    <w:pPr>
+      <w:tabs>
+        <w:tab w:val="center" w:pos="4536"/>
+        <w:tab w:val="right" w:pos="9072"/>
+      </w:tabs>
+      <w:spacing w:after="0" w:line="240" w:lineRule="auto"/>
+    </w:pPr>
+  </w:style>
+  <w:style w:type="character" w:customStyle="1" w:styleId="FuzeileZchn">
+    <w:name w:val="Fußzeile Zchn"/>
+    <w:basedOn w:val="Absatz-Standardschriftart"/>
+    <w:link w:val="Fuzeile"/>
+    <w:uiPriority w:val="99"/>
+    <w:rsid w:val="00BA795A"/>
+    <w:rPr>
+      <w:lang w:val="de-AT"/>
+    </w:rPr>
+  </w:style>
 </w:styles>
 </file>
 
@@ -1771,4 +3308,16 @@
     </a:ext>
   </a:extLst>
 </a:theme>
+</file>
+
+<file path=customXml/item1.xml><?xml version="1.0" encoding="utf-8"?>
+<b:Sources xmlns:b="http://schemas.openxmlformats.org/officeDocument/2006/bibliography" xmlns="http://schemas.openxmlformats.org/officeDocument/2006/bibliography" SelectedStyle="\APASixthEditionOfficeOnline.xsl" StyleName="APA" Version="6"/>
+</file>
+
+<file path=customXml/itemProps1.xml><?xml version="1.0" encoding="utf-8"?>
+<ds:datastoreItem xmlns:ds="http://schemas.openxmlformats.org/officeDocument/2006/customXml" ds:itemID="{11250D70-4223-4962-B2AC-F50FF5AAB0E6}">
+  <ds:schemaRefs>
+    <ds:schemaRef ds:uri="http://schemas.openxmlformats.org/officeDocument/2006/bibliography"/>
+  </ds:schemaRefs>
+</ds:datastoreItem>
 </file>
</xml_diff>

<commit_message>
sorry Greisl war nicht so gemeint :3
</commit_message>
<xml_diff>
--- a/Mechanical/Artenbeschreibung/Katzenfütterungsmaschine.docx
+++ b/Mechanical/Artenbeschreibung/Katzenfütterungsmaschine.docx
@@ -1000,11 +1000,20 @@
         <w:lastRenderedPageBreak/>
         <w:t>Schnitt</w:t>
       </w:r>
+      <w:r>
+        <w:rPr>
+          <w:sz w:val="28"/>
+        </w:rPr>
+        <w:t xml:space="preserve"> 1</w:t>
+      </w:r>
     </w:p>
     <w:p/>
     <w:p>
       <w:r>
         <w:t>In der richtigen Position muss man mit 2 scharfen Klinge mit viel Druck die Packung aufschneiden. Eine davon wird and der Schnittfläche angebracht und die andere macht die Schneidbewegung, wobei die beiden aneinander reibenden Kanten in einem Schnitt resultieren.</w:t>
+      </w:r>
+      <w:r>
+        <w:t xml:space="preserve"> Die Packung kann mit einem Schnitt vollständig geöffnet werden. </w:t>
       </w:r>
     </w:p>
     <w:p>
@@ -1191,13 +1200,6 @@
       </w:r>
     </w:p>
     <w:p>
-      <w:pPr>
-        <w:rPr>
-          <w:noProof/>
-        </w:rPr>
-      </w:pPr>
-    </w:p>
-    <w:p>
       <w:r>
         <w:rPr>
           <w:noProof/>
@@ -1354,6 +1356,492 @@
       <w:pPr>
         <w:pStyle w:val="berschrift4"/>
         <w:rPr>
+          <w:noProof/>
+          <w:sz w:val="28"/>
+          <w:szCs w:val="28"/>
+        </w:rPr>
+      </w:pPr>
+      <w:r>
+        <w:rPr>
+          <w:sz w:val="28"/>
+          <w:szCs w:val="28"/>
+        </w:rPr>
+        <w:lastRenderedPageBreak/>
+        <w:t>Schnitt</w:t>
+      </w:r>
+      <w:r>
+        <w:rPr>
+          <w:noProof/>
+          <w:sz w:val="28"/>
+          <w:szCs w:val="28"/>
+        </w:rPr>
+        <w:t xml:space="preserve"> 2</w:t>
+      </w:r>
+    </w:p>
+    <w:p>
+      <w:pPr>
+        <w:pStyle w:val="KeinLeerraum"/>
+        <w:rPr>
+          <w:noProof/>
+        </w:rPr>
+      </w:pPr>
+    </w:p>
+    <w:p>
+      <w:pPr>
+        <w:pStyle w:val="KeinLeerraum"/>
+        <w:rPr>
+          <w:noProof/>
+        </w:rPr>
+      </w:pPr>
+    </w:p>
+    <w:p>
+      <w:pPr>
+        <w:pStyle w:val="KeinLeerraum"/>
+        <w:rPr>
+          <w:noProof/>
+          <w:lang w:val="de-AT"/>
+        </w:rPr>
+      </w:pPr>
+      <w:r>
+        <w:rPr>
+          <w:noProof/>
+        </w:rPr>
+        <w:drawing>
+          <wp:anchor distT="0" distB="0" distL="114300" distR="114300" simplePos="0" relativeHeight="251673600" behindDoc="1" locked="0" layoutInCell="1" allowOverlap="1">
+            <wp:simplePos x="0" y="0"/>
+            <wp:positionH relativeFrom="margin">
+              <wp:align>center</wp:align>
+            </wp:positionH>
+            <wp:positionV relativeFrom="paragraph">
+              <wp:posOffset>577850</wp:posOffset>
+            </wp:positionV>
+            <wp:extent cx="6118225" cy="2863850"/>
+            <wp:effectExtent l="0" t="0" r="0" b="0"/>
+            <wp:wrapTight wrapText="bothSides">
+              <wp:wrapPolygon edited="0">
+                <wp:start x="0" y="0"/>
+                <wp:lineTo x="0" y="21408"/>
+                <wp:lineTo x="21522" y="21408"/>
+                <wp:lineTo x="21522" y="0"/>
+                <wp:lineTo x="0" y="0"/>
+              </wp:wrapPolygon>
+            </wp:wrapTight>
+            <wp:docPr id="4" name="Grafik 4" descr="C:\Users\Julian\Desktop\Schule\5AHME\Diplomarbeit\Git\fuettr_prototype\Mechanical\Bilder\Schneideversuch_2.Art\Schneidemittel.jpeg"/>
+            <wp:cNvGraphicFramePr>
+              <a:graphicFrameLocks xmlns:a="http://schemas.openxmlformats.org/drawingml/2006/main" noChangeAspect="1"/>
+            </wp:cNvGraphicFramePr>
+            <a:graphic xmlns:a="http://schemas.openxmlformats.org/drawingml/2006/main">
+              <a:graphicData uri="http://schemas.openxmlformats.org/drawingml/2006/picture">
+                <pic:pic xmlns:pic="http://schemas.openxmlformats.org/drawingml/2006/picture">
+                  <pic:nvPicPr>
+                    <pic:cNvPr id="0" name="Picture 1" descr="C:\Users\Julian\Desktop\Schule\5AHME\Diplomarbeit\Git\fuettr_prototype\Mechanical\Bilder\Schneideversuch_2.Art\Schneidemittel.jpeg"/>
+                    <pic:cNvPicPr>
+                      <a:picLocks noChangeAspect="1" noChangeArrowheads="1"/>
+                    </pic:cNvPicPr>
+                  </pic:nvPicPr>
+                  <pic:blipFill rotWithShape="1">
+                    <a:blip r:embed="rId19">
+                      <a:extLst>
+                        <a:ext uri="{28A0092B-C50C-407E-A947-70E740481C1C}">
+                          <a14:useLocalDpi xmlns:a14="http://schemas.microsoft.com/office/drawing/2010/main" val="0"/>
+                        </a:ext>
+                      </a:extLst>
+                    </a:blip>
+                    <a:srcRect l="28469" t="39326" r="22702" b="43997"/>
+                    <a:stretch/>
+                  </pic:blipFill>
+                  <pic:spPr bwMode="auto">
+                    <a:xfrm>
+                      <a:off x="0" y="0"/>
+                      <a:ext cx="6118225" cy="2863850"/>
+                    </a:xfrm>
+                    <a:prstGeom prst="rect">
+                      <a:avLst/>
+                    </a:prstGeom>
+                    <a:noFill/>
+                    <a:ln>
+                      <a:noFill/>
+                    </a:ln>
+                    <a:extLst>
+                      <a:ext uri="{53640926-AAD7-44D8-BBD7-CCE9431645EC}">
+                        <a14:shadowObscured xmlns:a14="http://schemas.microsoft.com/office/drawing/2010/main"/>
+                      </a:ext>
+                    </a:extLst>
+                  </pic:spPr>
+                </pic:pic>
+              </a:graphicData>
+            </a:graphic>
+            <wp14:sizeRelV relativeFrom="margin">
+              <wp14:pctHeight>0</wp14:pctHeight>
+            </wp14:sizeRelV>
+          </wp:anchor>
+        </w:drawing>
+      </w:r>
+      <w:r>
+        <w:rPr>
+          <w:noProof/>
+          <w:lang w:val="de-AT"/>
+        </w:rPr>
+        <w:t xml:space="preserve">Mit </w:t>
+      </w:r>
+      <w:r>
+        <w:rPr>
+          <w:noProof/>
+          <w:lang w:val="de-AT"/>
+        </w:rPr>
+        <w:t>einem Metallwerkzeug mit Wellenschliffartiger Kante wird der Futterbeutel entlang der Oberseite aufgeschnitten. Um die Packung vollständig geöffnet zu haben, mussten mehrere Schnitte verwendet werden.</w:t>
+      </w:r>
+    </w:p>
+    <w:p>
+      <w:pPr>
+        <w:pStyle w:val="KeinLeerraum"/>
+        <w:numPr>
+          <w:ilvl w:val="0"/>
+          <w:numId w:val="10"/>
+        </w:numPr>
+      </w:pPr>
+      <w:r>
+        <w:rPr>
+          <w:noProof/>
+        </w:rPr>
+        <w:drawing>
+          <wp:anchor distT="0" distB="0" distL="114300" distR="114300" simplePos="0" relativeHeight="251674624" behindDoc="1" locked="0" layoutInCell="1" allowOverlap="1">
+            <wp:simplePos x="0" y="0"/>
+            <wp:positionH relativeFrom="margin">
+              <wp:align>center</wp:align>
+            </wp:positionH>
+            <wp:positionV relativeFrom="paragraph">
+              <wp:posOffset>3299352</wp:posOffset>
+            </wp:positionV>
+            <wp:extent cx="6116955" cy="3571240"/>
+            <wp:effectExtent l="0" t="0" r="0" b="0"/>
+            <wp:wrapTight wrapText="bothSides">
+              <wp:wrapPolygon edited="0">
+                <wp:start x="0" y="0"/>
+                <wp:lineTo x="0" y="21431"/>
+                <wp:lineTo x="21526" y="21431"/>
+                <wp:lineTo x="21526" y="0"/>
+                <wp:lineTo x="0" y="0"/>
+              </wp:wrapPolygon>
+            </wp:wrapTight>
+            <wp:docPr id="9" name="Grafik 9" descr="C:\Users\Julian\Desktop\Schule\5AHME\Diplomarbeit\Git\fuettr_prototype\Mechanical\Bilder\Schneideversuch_2.Art\Anfangsschnitt.jpeg"/>
+            <wp:cNvGraphicFramePr>
+              <a:graphicFrameLocks xmlns:a="http://schemas.openxmlformats.org/drawingml/2006/main" noChangeAspect="1"/>
+            </wp:cNvGraphicFramePr>
+            <a:graphic xmlns:a="http://schemas.openxmlformats.org/drawingml/2006/main">
+              <a:graphicData uri="http://schemas.openxmlformats.org/drawingml/2006/picture">
+                <pic:pic xmlns:pic="http://schemas.openxmlformats.org/drawingml/2006/picture">
+                  <pic:nvPicPr>
+                    <pic:cNvPr id="0" name="Picture 2" descr="C:\Users\Julian\Desktop\Schule\5AHME\Diplomarbeit\Git\fuettr_prototype\Mechanical\Bilder\Schneideversuch_2.Art\Anfangsschnitt.jpeg"/>
+                    <pic:cNvPicPr>
+                      <a:picLocks noChangeAspect="1" noChangeArrowheads="1"/>
+                    </pic:cNvPicPr>
+                  </pic:nvPicPr>
+                  <pic:blipFill rotWithShape="1">
+                    <a:blip r:embed="rId20">
+                      <a:extLst>
+                        <a:ext uri="{28A0092B-C50C-407E-A947-70E740481C1C}">
+                          <a14:useLocalDpi xmlns:a14="http://schemas.microsoft.com/office/drawing/2010/main" val="0"/>
+                        </a:ext>
+                      </a:extLst>
+                    </a:blip>
+                    <a:srcRect t="28855" b="23181"/>
+                    <a:stretch/>
+                  </pic:blipFill>
+                  <pic:spPr bwMode="auto">
+                    <a:xfrm>
+                      <a:off x="0" y="0"/>
+                      <a:ext cx="6116955" cy="3571240"/>
+                    </a:xfrm>
+                    <a:prstGeom prst="rect">
+                      <a:avLst/>
+                    </a:prstGeom>
+                    <a:noFill/>
+                    <a:ln>
+                      <a:noFill/>
+                    </a:ln>
+                    <a:extLst>
+                      <a:ext uri="{53640926-AAD7-44D8-BBD7-CCE9431645EC}">
+                        <a14:shadowObscured xmlns:a14="http://schemas.microsoft.com/office/drawing/2010/main"/>
+                      </a:ext>
+                    </a:extLst>
+                  </pic:spPr>
+                </pic:pic>
+              </a:graphicData>
+            </a:graphic>
+            <wp14:sizeRelV relativeFrom="margin">
+              <wp14:pctHeight>0</wp14:pctHeight>
+            </wp14:sizeRelV>
+          </wp:anchor>
+        </w:drawing>
+      </w:r>
+      <w:proofErr w:type="spellStart"/>
+      <w:r>
+        <w:t>Nach</w:t>
+      </w:r>
+      <w:proofErr w:type="spellEnd"/>
+      <w:r>
+        <w:t xml:space="preserve"> 3 </w:t>
+      </w:r>
+      <w:proofErr w:type="spellStart"/>
+      <w:r>
+        <w:t>Schnitten</w:t>
+      </w:r>
+      <w:proofErr w:type="spellEnd"/>
+    </w:p>
+    <w:p>
+      <w:pPr>
+        <w:pStyle w:val="KeinLeerraum"/>
+        <w:ind w:left="720"/>
+      </w:pPr>
+    </w:p>
+    <w:p>
+      <w:pPr>
+        <w:pStyle w:val="KeinLeerraum"/>
+        <w:ind w:left="720"/>
+      </w:pPr>
+    </w:p>
+    <w:p>
+      <w:pPr>
+        <w:pStyle w:val="KeinLeerraum"/>
+        <w:ind w:left="720"/>
+      </w:pPr>
+    </w:p>
+    <w:p>
+      <w:pPr>
+        <w:pStyle w:val="KeinLeerraum"/>
+        <w:ind w:left="720"/>
+      </w:pPr>
+    </w:p>
+    <w:p>
+      <w:pPr>
+        <w:pStyle w:val="KeinLeerraum"/>
+        <w:ind w:left="720"/>
+      </w:pPr>
+    </w:p>
+    <w:p>
+      <w:pPr>
+        <w:pStyle w:val="KeinLeerraum"/>
+        <w:numPr>
+          <w:ilvl w:val="0"/>
+          <w:numId w:val="10"/>
+        </w:numPr>
+      </w:pPr>
+      <w:r>
+        <w:rPr>
+          <w:noProof/>
+        </w:rPr>
+        <w:lastRenderedPageBreak/>
+        <w:drawing>
+          <wp:anchor distT="0" distB="0" distL="114300" distR="114300" simplePos="0" relativeHeight="251676672" behindDoc="1" locked="0" layoutInCell="1" allowOverlap="1">
+            <wp:simplePos x="0" y="0"/>
+            <wp:positionH relativeFrom="margin">
+              <wp:posOffset>-136573</wp:posOffset>
+            </wp:positionH>
+            <wp:positionV relativeFrom="paragraph">
+              <wp:posOffset>244895</wp:posOffset>
+            </wp:positionV>
+            <wp:extent cx="6120000" cy="3441600"/>
+            <wp:effectExtent l="0" t="0" r="0" b="6985"/>
+            <wp:wrapTight wrapText="bothSides">
+              <wp:wrapPolygon edited="0">
+                <wp:start x="0" y="0"/>
+                <wp:lineTo x="0" y="21524"/>
+                <wp:lineTo x="21517" y="21524"/>
+                <wp:lineTo x="21517" y="0"/>
+                <wp:lineTo x="0" y="0"/>
+              </wp:wrapPolygon>
+            </wp:wrapTight>
+            <wp:docPr id="18" name="Grafik 18" descr="C:\Users\Julian\Desktop\Schule\5AHME\Diplomarbeit\Git\fuettr_prototype\Mechanical\Bilder\Schneideversuch_2.Art\Mittelschnitt.jpeg"/>
+            <wp:cNvGraphicFramePr>
+              <a:graphicFrameLocks xmlns:a="http://schemas.openxmlformats.org/drawingml/2006/main" noChangeAspect="1"/>
+            </wp:cNvGraphicFramePr>
+            <a:graphic xmlns:a="http://schemas.openxmlformats.org/drawingml/2006/main">
+              <a:graphicData uri="http://schemas.openxmlformats.org/drawingml/2006/picture">
+                <pic:pic xmlns:pic="http://schemas.openxmlformats.org/drawingml/2006/picture">
+                  <pic:nvPicPr>
+                    <pic:cNvPr id="0" name="Picture 4" descr="C:\Users\Julian\Desktop\Schule\5AHME\Diplomarbeit\Git\fuettr_prototype\Mechanical\Bilder\Schneideversuch_2.Art\Mittelschnitt.jpeg"/>
+                    <pic:cNvPicPr>
+                      <a:picLocks noChangeAspect="1" noChangeArrowheads="1"/>
+                    </pic:cNvPicPr>
+                  </pic:nvPicPr>
+                  <pic:blipFill>
+                    <a:blip r:embed="rId21" cstate="print">
+                      <a:extLst>
+                        <a:ext uri="{28A0092B-C50C-407E-A947-70E740481C1C}">
+                          <a14:useLocalDpi xmlns:a14="http://schemas.microsoft.com/office/drawing/2010/main" val="0"/>
+                        </a:ext>
+                      </a:extLst>
+                    </a:blip>
+                    <a:srcRect/>
+                    <a:stretch>
+                      <a:fillRect/>
+                    </a:stretch>
+                  </pic:blipFill>
+                  <pic:spPr bwMode="auto">
+                    <a:xfrm>
+                      <a:off x="0" y="0"/>
+                      <a:ext cx="6120000" cy="3441600"/>
+                    </a:xfrm>
+                    <a:prstGeom prst="rect">
+                      <a:avLst/>
+                    </a:prstGeom>
+                    <a:noFill/>
+                    <a:ln>
+                      <a:noFill/>
+                    </a:ln>
+                  </pic:spPr>
+                </pic:pic>
+              </a:graphicData>
+            </a:graphic>
+            <wp14:sizeRelV relativeFrom="margin">
+              <wp14:pctHeight>0</wp14:pctHeight>
+            </wp14:sizeRelV>
+          </wp:anchor>
+        </w:drawing>
+      </w:r>
+      <w:proofErr w:type="spellStart"/>
+      <w:r>
+        <w:t>Nach</w:t>
+      </w:r>
+      <w:proofErr w:type="spellEnd"/>
+      <w:r>
+        <w:t xml:space="preserve"> 6 </w:t>
+      </w:r>
+      <w:proofErr w:type="spellStart"/>
+      <w:r>
+        <w:t>Schnitten</w:t>
+      </w:r>
+      <w:proofErr w:type="spellEnd"/>
+    </w:p>
+    <w:p>
+      <w:pPr>
+        <w:pStyle w:val="KeinLeerraum"/>
+        <w:tabs>
+          <w:tab w:val="left" w:pos="1155"/>
+        </w:tabs>
+        <w:ind w:left="360"/>
+      </w:pPr>
+    </w:p>
+    <w:p>
+      <w:pPr>
+        <w:pStyle w:val="KeinLeerraum"/>
+        <w:numPr>
+          <w:ilvl w:val="0"/>
+          <w:numId w:val="10"/>
+        </w:numPr>
+        <w:tabs>
+          <w:tab w:val="left" w:pos="1155"/>
+        </w:tabs>
+      </w:pPr>
+      <w:proofErr w:type="spellStart"/>
+      <w:r>
+        <w:t>Nach</w:t>
+      </w:r>
+      <w:proofErr w:type="spellEnd"/>
+      <w:r>
+        <w:t xml:space="preserve"> 8 </w:t>
+      </w:r>
+      <w:proofErr w:type="spellStart"/>
+      <w:r>
+        <w:t>Schnitten</w:t>
+      </w:r>
+      <w:proofErr w:type="spellEnd"/>
+    </w:p>
+    <w:p>
+      <w:pPr>
+        <w:pStyle w:val="KeinLeerraum"/>
+        <w:rPr>
+          <w:rFonts w:asciiTheme="majorHAnsi" w:eastAsiaTheme="majorEastAsia" w:hAnsiTheme="majorHAnsi" w:cstheme="majorBidi"/>
+          <w:i/>
+          <w:iCs/>
+          <w:color w:val="2E74B5" w:themeColor="accent1" w:themeShade="BF"/>
+          <w:sz w:val="28"/>
+        </w:rPr>
+      </w:pPr>
+      <w:r>
+        <w:rPr>
+          <w:noProof/>
+        </w:rPr>
+        <w:drawing>
+          <wp:anchor distT="0" distB="0" distL="114300" distR="114300" simplePos="0" relativeHeight="251675648" behindDoc="1" locked="0" layoutInCell="1" allowOverlap="1">
+            <wp:simplePos x="0" y="0"/>
+            <wp:positionH relativeFrom="margin">
+              <wp:align>center</wp:align>
+            </wp:positionH>
+            <wp:positionV relativeFrom="paragraph">
+              <wp:posOffset>102283</wp:posOffset>
+            </wp:positionV>
+            <wp:extent cx="6119495" cy="3441065"/>
+            <wp:effectExtent l="0" t="0" r="0" b="6985"/>
+            <wp:wrapTight wrapText="bothSides">
+              <wp:wrapPolygon edited="0">
+                <wp:start x="0" y="0"/>
+                <wp:lineTo x="0" y="21524"/>
+                <wp:lineTo x="21517" y="21524"/>
+                <wp:lineTo x="21517" y="0"/>
+                <wp:lineTo x="0" y="0"/>
+              </wp:wrapPolygon>
+            </wp:wrapTight>
+            <wp:docPr id="17" name="Grafik 17" descr="C:\Users\Julian\Desktop\Schule\5AHME\Diplomarbeit\Git\fuettr_prototype\Mechanical\Bilder\Schneideversuch_2.Art\Endschnitt.jpeg"/>
+            <wp:cNvGraphicFramePr>
+              <a:graphicFrameLocks xmlns:a="http://schemas.openxmlformats.org/drawingml/2006/main" noChangeAspect="1"/>
+            </wp:cNvGraphicFramePr>
+            <a:graphic xmlns:a="http://schemas.openxmlformats.org/drawingml/2006/main">
+              <a:graphicData uri="http://schemas.openxmlformats.org/drawingml/2006/picture">
+                <pic:pic xmlns:pic="http://schemas.openxmlformats.org/drawingml/2006/picture">
+                  <pic:nvPicPr>
+                    <pic:cNvPr id="0" name="Picture 3" descr="C:\Users\Julian\Desktop\Schule\5AHME\Diplomarbeit\Git\fuettr_prototype\Mechanical\Bilder\Schneideversuch_2.Art\Endschnitt.jpeg"/>
+                    <pic:cNvPicPr>
+                      <a:picLocks noChangeAspect="1" noChangeArrowheads="1"/>
+                    </pic:cNvPicPr>
+                  </pic:nvPicPr>
+                  <pic:blipFill>
+                    <a:blip r:embed="rId22" cstate="print">
+                      <a:extLst>
+                        <a:ext uri="{28A0092B-C50C-407E-A947-70E740481C1C}">
+                          <a14:useLocalDpi xmlns:a14="http://schemas.microsoft.com/office/drawing/2010/main" val="0"/>
+                        </a:ext>
+                      </a:extLst>
+                    </a:blip>
+                    <a:srcRect/>
+                    <a:stretch>
+                      <a:fillRect/>
+                    </a:stretch>
+                  </pic:blipFill>
+                  <pic:spPr bwMode="auto">
+                    <a:xfrm>
+                      <a:off x="0" y="0"/>
+                      <a:ext cx="6119495" cy="3441065"/>
+                    </a:xfrm>
+                    <a:prstGeom prst="rect">
+                      <a:avLst/>
+                    </a:prstGeom>
+                    <a:noFill/>
+                    <a:ln>
+                      <a:noFill/>
+                    </a:ln>
+                  </pic:spPr>
+                </pic:pic>
+              </a:graphicData>
+            </a:graphic>
+            <wp14:sizeRelV relativeFrom="margin">
+              <wp14:pctHeight>0</wp14:pctHeight>
+            </wp14:sizeRelV>
+          </wp:anchor>
+        </w:drawing>
+      </w:r>
+      <w:r>
+        <w:rPr>
+          <w:sz w:val="28"/>
+        </w:rPr>
+        <w:br w:type="page"/>
+      </w:r>
+    </w:p>
+    <w:p>
+      <w:pPr>
+        <w:pStyle w:val="berschrift4"/>
+        <w:rPr>
           <w:sz w:val="28"/>
         </w:rPr>
       </w:pPr>
@@ -1382,6 +1870,77 @@
       </w:pPr>
       <w:r>
         <w:rPr>
+          <w:noProof/>
+          <w:lang w:val="de-AT"/>
+        </w:rPr>
+        <w:drawing>
+          <wp:anchor distT="0" distB="0" distL="114300" distR="114300" simplePos="0" relativeHeight="251671552" behindDoc="1" locked="0" layoutInCell="1" allowOverlap="1">
+            <wp:simplePos x="0" y="0"/>
+            <wp:positionH relativeFrom="margin">
+              <wp:align>left</wp:align>
+            </wp:positionH>
+            <wp:positionV relativeFrom="paragraph">
+              <wp:posOffset>4118238</wp:posOffset>
+            </wp:positionV>
+            <wp:extent cx="6120000" cy="3441600"/>
+            <wp:effectExtent l="0" t="0" r="0" b="6985"/>
+            <wp:wrapTight wrapText="bothSides">
+              <wp:wrapPolygon edited="0">
+                <wp:start x="0" y="0"/>
+                <wp:lineTo x="0" y="21524"/>
+                <wp:lineTo x="21517" y="21524"/>
+                <wp:lineTo x="21517" y="0"/>
+                <wp:lineTo x="0" y="0"/>
+              </wp:wrapPolygon>
+            </wp:wrapTight>
+            <wp:docPr id="16" name="Grafik 16" descr="C:\Users\Julian\Desktop\Schule\5AHME\Diplomarbeit\Git\fuettr_prototype\Mechanical\Bilder\Ablauf_1.Art\Ausquetschen_2.jpeg"/>
+            <wp:cNvGraphicFramePr>
+              <a:graphicFrameLocks xmlns:a="http://schemas.openxmlformats.org/drawingml/2006/main" noChangeAspect="1"/>
+            </wp:cNvGraphicFramePr>
+            <a:graphic xmlns:a="http://schemas.openxmlformats.org/drawingml/2006/main">
+              <a:graphicData uri="http://schemas.openxmlformats.org/drawingml/2006/picture">
+                <pic:pic xmlns:pic="http://schemas.openxmlformats.org/drawingml/2006/picture">
+                  <pic:nvPicPr>
+                    <pic:cNvPr id="0" name="Picture 16" descr="C:\Users\Julian\Desktop\Schule\5AHME\Diplomarbeit\Git\fuettr_prototype\Mechanical\Bilder\Ablauf_1.Art\Ausquetschen_2.jpeg"/>
+                    <pic:cNvPicPr>
+                      <a:picLocks noChangeAspect="1" noChangeArrowheads="1"/>
+                    </pic:cNvPicPr>
+                  </pic:nvPicPr>
+                  <pic:blipFill>
+                    <a:blip r:embed="rId23" cstate="print">
+                      <a:extLst>
+                        <a:ext uri="{28A0092B-C50C-407E-A947-70E740481C1C}">
+                          <a14:useLocalDpi xmlns:a14="http://schemas.microsoft.com/office/drawing/2010/main" val="0"/>
+                        </a:ext>
+                      </a:extLst>
+                    </a:blip>
+                    <a:srcRect/>
+                    <a:stretch>
+                      <a:fillRect/>
+                    </a:stretch>
+                  </pic:blipFill>
+                  <pic:spPr bwMode="auto">
+                    <a:xfrm>
+                      <a:off x="0" y="0"/>
+                      <a:ext cx="6120000" cy="3441600"/>
+                    </a:xfrm>
+                    <a:prstGeom prst="rect">
+                      <a:avLst/>
+                    </a:prstGeom>
+                    <a:noFill/>
+                    <a:ln>
+                      <a:noFill/>
+                    </a:ln>
+                  </pic:spPr>
+                </pic:pic>
+              </a:graphicData>
+            </a:graphic>
+          </wp:anchor>
+        </w:drawing>
+      </w:r>
+      <w:r>
+        <w:rPr>
+          <w:noProof/>
           <w:lang w:val="de-AT"/>
         </w:rPr>
         <w:drawing>
@@ -1418,7 +1977,7 @@
                     </pic:cNvPicPr>
                   </pic:nvPicPr>
                   <pic:blipFill>
-                    <a:blip r:embed="rId19" cstate="print">
+                    <a:blip r:embed="rId24" cstate="print">
                       <a:extLst>
                         <a:ext uri="{28A0092B-C50C-407E-A947-70E740481C1C}">
                           <a14:useLocalDpi xmlns:a14="http://schemas.microsoft.com/office/drawing/2010/main" val="0"/>
@@ -1453,14 +2012,55 @@
         <w:rPr>
           <w:lang w:val="de-AT"/>
         </w:rPr>
+        <w:t xml:space="preserve">Nach dem Aufschneiden </w:t>
+      </w:r>
+      <w:r>
+        <w:rPr>
+          <w:lang w:val="de-AT"/>
+        </w:rPr>
+        <w:t>wird mit einer Rolle das Sackerl ausgepresst. Dazu werden zuerst die ersten 2 Magnetzylinder gelöst bis die Rolle vorbei ist. Danach werden sie wieder in Position gebracht. Daraufhin werden die anderen beiden gelöst und die Rolle fährt ans Ende.</w:t>
+      </w:r>
+    </w:p>
+    <w:p>
+      <w:pPr>
+        <w:rPr>
+          <w:noProof/>
+        </w:rPr>
+      </w:pPr>
+    </w:p>
+    <w:p>
+      <w:pPr>
+        <w:rPr>
+          <w:noProof/>
+        </w:rPr>
+      </w:pPr>
+    </w:p>
+    <w:p>
+      <w:pPr>
+        <w:rPr>
+          <w:noProof/>
+        </w:rPr>
+      </w:pPr>
+    </w:p>
+    <w:p>
+      <w:pPr>
+        <w:rPr>
+          <w:noProof/>
+        </w:rPr>
+      </w:pPr>
+      <w:r>
+        <w:rPr>
+          <w:noProof/>
+        </w:rPr>
+        <w:lastRenderedPageBreak/>
         <w:drawing>
-          <wp:anchor distT="0" distB="0" distL="114300" distR="114300" simplePos="0" relativeHeight="251671552" behindDoc="1" locked="0" layoutInCell="1" allowOverlap="1">
+          <wp:anchor distT="0" distB="0" distL="114300" distR="114300" simplePos="0" relativeHeight="251672576" behindDoc="1" locked="0" layoutInCell="1" allowOverlap="1">
             <wp:simplePos x="0" y="0"/>
-            <wp:positionH relativeFrom="page">
+            <wp:positionH relativeFrom="margin">
               <wp:align>center</wp:align>
             </wp:positionH>
             <wp:positionV relativeFrom="paragraph">
-              <wp:posOffset>4126865</wp:posOffset>
+              <wp:posOffset>51758</wp:posOffset>
             </wp:positionV>
             <wp:extent cx="6120000" cy="3441600"/>
             <wp:effectExtent l="0" t="0" r="0" b="6985"/>
@@ -1473,7 +2073,7 @@
                 <wp:lineTo x="0" y="0"/>
               </wp:wrapPolygon>
             </wp:wrapTight>
-            <wp:docPr id="16" name="Grafik 16" descr="C:\Users\Julian\Desktop\Schule\5AHME\Diplomarbeit\Git\fuettr_prototype\Mechanical\Bilder\Ablauf_1.Art\Ausquetschen_2.jpeg"/>
+            <wp:docPr id="14" name="Grafik 14" descr="C:\Users\Julian\Desktop\Schule\5AHME\Diplomarbeit\Git\fuettr_prototype\Mechanical\Bilder\Ablauf_1.Art\Ausquetschen_3.jpeg"/>
             <wp:cNvGraphicFramePr>
               <a:graphicFrameLocks xmlns:a="http://schemas.openxmlformats.org/drawingml/2006/main" noChangeAspect="1"/>
             </wp:cNvGraphicFramePr>
@@ -1481,13 +2081,13 @@
               <a:graphicData uri="http://schemas.openxmlformats.org/drawingml/2006/picture">
                 <pic:pic xmlns:pic="http://schemas.openxmlformats.org/drawingml/2006/picture">
                   <pic:nvPicPr>
-                    <pic:cNvPr id="0" name="Picture 16" descr="C:\Users\Julian\Desktop\Schule\5AHME\Diplomarbeit\Git\fuettr_prototype\Mechanical\Bilder\Ablauf_1.Art\Ausquetschen_2.jpeg"/>
+                    <pic:cNvPr id="0" name="Picture 14" descr="C:\Users\Julian\Desktop\Schule\5AHME\Diplomarbeit\Git\fuettr_prototype\Mechanical\Bilder\Ablauf_1.Art\Ausquetschen_3.jpeg"/>
                     <pic:cNvPicPr>
                       <a:picLocks noChangeAspect="1" noChangeArrowheads="1"/>
                     </pic:cNvPicPr>
                   </pic:nvPicPr>
                   <pic:blipFill>
-                    <a:blip r:embed="rId20" cstate="print">
+                    <a:blip r:embed="rId25" cstate="print">
                       <a:extLst>
                         <a:ext uri="{28A0092B-C50C-407E-A947-70E740481C1C}">
                           <a14:useLocalDpi xmlns:a14="http://schemas.microsoft.com/office/drawing/2010/main" val="0"/>
@@ -1518,89 +2118,115 @@
           </wp:anchor>
         </w:drawing>
       </w:r>
-      <w:r>
-        <w:rPr>
+    </w:p>
+    <w:p>
+      <w:pPr>
+        <w:rPr>
+          <w:rFonts w:asciiTheme="majorHAnsi" w:eastAsiaTheme="majorEastAsia" w:hAnsiTheme="majorHAnsi" w:cstheme="majorBidi"/>
+          <w:i/>
+          <w:iCs/>
+          <w:noProof/>
+          <w:color w:val="2E74B5" w:themeColor="accent1" w:themeShade="BF"/>
+          <w:sz w:val="28"/>
+        </w:rPr>
+      </w:pPr>
+      <w:r>
+        <w:rPr>
+          <w:noProof/>
+          <w:sz w:val="28"/>
+        </w:rPr>
+        <w:br w:type="page"/>
+      </w:r>
+    </w:p>
+    <w:p>
+      <w:pPr>
+        <w:pStyle w:val="berschrift4"/>
+        <w:rPr>
+          <w:noProof/>
+        </w:rPr>
+      </w:pPr>
+      <w:r>
+        <w:rPr>
+          <w:noProof/>
+          <w:sz w:val="28"/>
+        </w:rPr>
+        <w:lastRenderedPageBreak/>
+        <w:t>Fütterungsexperiment</w:t>
+      </w:r>
+    </w:p>
+    <w:p>
+      <w:pPr>
+        <w:pStyle w:val="KeinLeerraum"/>
+        <w:rPr>
+          <w:noProof/>
           <w:lang w:val="de-AT"/>
         </w:rPr>
-        <w:t xml:space="preserve">Nach dem Aufschneiden </w:t>
-      </w:r>
-      <w:r>
-        <w:rPr>
+      </w:pPr>
+    </w:p>
+    <w:p>
+      <w:pPr>
+        <w:pStyle w:val="KeinLeerraum"/>
+        <w:rPr>
+          <w:noProof/>
           <w:lang w:val="de-AT"/>
         </w:rPr>
-        <w:t>wird mit einer Rolle das Sackerl ausgepresst. Dazu werden zuerst die ersten 2 Magnetzylinder gelöst bis die Rolle vorbei ist. Danach werden sie wieder in Position gebracht. Daraufhin werden die anderen beiden gelöst und die Rolle fährt ans Ende.</w:t>
-      </w:r>
-      <w:bookmarkStart w:id="0" w:name="_GoBack"/>
-      <w:bookmarkEnd w:id="0"/>
-    </w:p>
-    <w:p>
-      <w:pPr>
-        <w:rPr>
-          <w:noProof/>
-        </w:rPr>
-      </w:pPr>
-    </w:p>
-    <w:p>
-      <w:pPr>
-        <w:rPr>
-          <w:noProof/>
-        </w:rPr>
-      </w:pPr>
-    </w:p>
-    <w:p>
-      <w:pPr>
-        <w:rPr>
-          <w:noProof/>
-        </w:rPr>
-      </w:pPr>
-    </w:p>
-    <w:p>
-      <w:pPr>
-        <w:rPr>
-          <w:noProof/>
-        </w:rPr>
-      </w:pPr>
-    </w:p>
-    <w:p>
-      <w:pPr>
-        <w:rPr>
-          <w:noProof/>
-        </w:rPr>
-      </w:pPr>
-    </w:p>
-    <w:p>
-      <w:pPr>
-        <w:rPr>
-          <w:noProof/>
-        </w:rPr>
-      </w:pPr>
-    </w:p>
-    <w:p>
+      </w:pPr>
+      <w:r>
+        <w:rPr>
+          <w:noProof/>
+          <w:lang w:val="de-AT"/>
+        </w:rPr>
+        <w:t>In diesem Experiment wurde getestet wie lange es Dauert bis eine Packung nur mit Hilfe der Schwerkra</w:t>
+      </w:r>
+      <w:r>
+        <w:rPr>
+          <w:noProof/>
+          <w:lang w:val="de-AT"/>
+        </w:rPr>
+        <w:t>ft ausrinnt. Der Beutel wurde nicht extra erwärmt und wir nur an den beiden unteren Ecken gehalten.</w:t>
+      </w:r>
+    </w:p>
+    <w:p>
+      <w:pPr>
+        <w:pStyle w:val="KeinLeerraum"/>
+        <w:rPr>
+          <w:noProof/>
+          <w:lang w:val="de-AT"/>
+        </w:rPr>
+      </w:pPr>
+    </w:p>
+    <w:p>
+      <w:pPr>
+        <w:pStyle w:val="KeinLeerraum"/>
+        <w:rPr>
+          <w:noProof/>
+        </w:rPr>
+      </w:pPr>
       <w:r>
         <w:rPr>
           <w:noProof/>
         </w:rPr>
         <w:drawing>
-          <wp:anchor distT="0" distB="0" distL="114300" distR="114300" simplePos="0" relativeHeight="251672576" behindDoc="1" locked="0" layoutInCell="1" allowOverlap="1">
+          <wp:anchor distT="0" distB="0" distL="114300" distR="114300" simplePos="0" relativeHeight="251677696" behindDoc="1" locked="0" layoutInCell="1" allowOverlap="1">
             <wp:simplePos x="0" y="0"/>
-            <wp:positionH relativeFrom="page">
+            <wp:positionH relativeFrom="margin">
               <wp:align>center</wp:align>
             </wp:positionH>
             <wp:positionV relativeFrom="paragraph">
-              <wp:posOffset>361950</wp:posOffset>
+              <wp:posOffset>277088</wp:posOffset>
             </wp:positionV>
-            <wp:extent cx="6120000" cy="3441600"/>
-            <wp:effectExtent l="0" t="0" r="0" b="6985"/>
+            <wp:extent cx="6119079" cy="5943600"/>
+            <wp:effectExtent l="0" t="0" r="0" b="0"/>
             <wp:wrapTight wrapText="bothSides">
               <wp:wrapPolygon edited="0">
                 <wp:start x="0" y="0"/>
-                <wp:lineTo x="0" y="21524"/>
-                <wp:lineTo x="21517" y="21524"/>
-                <wp:lineTo x="21517" y="0"/>
+                <wp:lineTo x="0" y="21531"/>
+                <wp:lineTo x="21519" y="21531"/>
+                <wp:lineTo x="21519" y="0"/>
                 <wp:lineTo x="0" y="0"/>
               </wp:wrapPolygon>
             </wp:wrapTight>
-            <wp:docPr id="14" name="Grafik 14" descr="C:\Users\Julian\Desktop\Schule\5AHME\Diplomarbeit\Git\fuettr_prototype\Mechanical\Bilder\Ablauf_1.Art\Ausquetschen_3.jpeg"/>
+            <wp:docPr id="19" name="Grafik 19" descr="C:\Users\Julian\Desktop\Schule\5AHME\Diplomarbeit\Git\fuettr_prototype\Mechanical\Bilder\Fuetterungsexperiment\Aufhängung.jpeg"/>
             <wp:cNvGraphicFramePr>
               <a:graphicFrameLocks xmlns:a="http://schemas.openxmlformats.org/drawingml/2006/main" noChangeAspect="1"/>
             </wp:cNvGraphicFramePr>
@@ -1608,28 +2234,26 @@
               <a:graphicData uri="http://schemas.openxmlformats.org/drawingml/2006/picture">
                 <pic:pic xmlns:pic="http://schemas.openxmlformats.org/drawingml/2006/picture">
                   <pic:nvPicPr>
-                    <pic:cNvPr id="0" name="Picture 14" descr="C:\Users\Julian\Desktop\Schule\5AHME\Diplomarbeit\Git\fuettr_prototype\Mechanical\Bilder\Ablauf_1.Art\Ausquetschen_3.jpeg"/>
+                    <pic:cNvPr id="0" name="Picture 5" descr="C:\Users\Julian\Desktop\Schule\5AHME\Diplomarbeit\Git\fuettr_prototype\Mechanical\Bilder\Fuetterungsexperiment\Aufhängung.jpeg"/>
                     <pic:cNvPicPr>
                       <a:picLocks noChangeAspect="1" noChangeArrowheads="1"/>
                     </pic:cNvPicPr>
                   </pic:nvPicPr>
-                  <pic:blipFill>
-                    <a:blip r:embed="rId21" cstate="print">
+                  <pic:blipFill rotWithShape="1">
+                    <a:blip r:embed="rId26">
                       <a:extLst>
                         <a:ext uri="{28A0092B-C50C-407E-A947-70E740481C1C}">
                           <a14:useLocalDpi xmlns:a14="http://schemas.microsoft.com/office/drawing/2010/main" val="0"/>
                         </a:ext>
                       </a:extLst>
                     </a:blip>
-                    <a:srcRect/>
-                    <a:stretch>
-                      <a:fillRect/>
-                    </a:stretch>
+                    <a:srcRect t="33216" b="12161"/>
+                    <a:stretch/>
                   </pic:blipFill>
                   <pic:spPr bwMode="auto">
                     <a:xfrm>
                       <a:off x="0" y="0"/>
-                      <a:ext cx="6120000" cy="3441600"/>
+                      <a:ext cx="6119079" cy="5943600"/>
                     </a:xfrm>
                     <a:prstGeom prst="rect">
                       <a:avLst/>
@@ -1638,6 +2262,11 @@
                     <a:ln>
                       <a:noFill/>
                     </a:ln>
+                    <a:extLst>
+                      <a:ext uri="{53640926-AAD7-44D8-BBD7-CCE9431645EC}">
+                        <a14:shadowObscured xmlns:a14="http://schemas.microsoft.com/office/drawing/2010/main"/>
+                      </a:ext>
+                    </a:extLst>
                   </pic:spPr>
                 </pic:pic>
               </a:graphicData>
@@ -1645,12 +2274,303 @@
           </wp:anchor>
         </w:drawing>
       </w:r>
-      <w:r>
-        <w:t xml:space="preserve"> </w:t>
-      </w:r>
+    </w:p>
+    <w:p>
+      <w:pPr>
+        <w:pStyle w:val="KeinLeerraum"/>
+        <w:rPr>
+          <w:noProof/>
+        </w:rPr>
+      </w:pPr>
+    </w:p>
+    <w:p>
+      <w:pPr>
+        <w:rPr>
+          <w:noProof/>
+          <w:lang w:val="en-GB"/>
+        </w:rPr>
+      </w:pPr>
+      <w:r>
+        <w:rPr>
+          <w:noProof/>
+        </w:rPr>
+        <w:lastRenderedPageBreak/>
+        <w:drawing>
+          <wp:anchor distT="0" distB="0" distL="114300" distR="114300" simplePos="0" relativeHeight="251678720" behindDoc="1" locked="0" layoutInCell="1" allowOverlap="1">
+            <wp:simplePos x="0" y="0"/>
+            <wp:positionH relativeFrom="margin">
+              <wp:align>center</wp:align>
+            </wp:positionH>
+            <wp:positionV relativeFrom="paragraph">
+              <wp:posOffset>426061</wp:posOffset>
+            </wp:positionV>
+            <wp:extent cx="6118581" cy="4994695"/>
+            <wp:effectExtent l="0" t="0" r="0" b="0"/>
+            <wp:wrapTight wrapText="bothSides">
+              <wp:wrapPolygon edited="0">
+                <wp:start x="0" y="0"/>
+                <wp:lineTo x="0" y="21504"/>
+                <wp:lineTo x="21522" y="21504"/>
+                <wp:lineTo x="21522" y="0"/>
+                <wp:lineTo x="0" y="0"/>
+              </wp:wrapPolygon>
+            </wp:wrapTight>
+            <wp:docPr id="20" name="Grafik 20" descr="C:\Users\Julian\Desktop\Schule\5AHME\Diplomarbeit\Git\fuettr_prototype\Mechanical\Bilder\Fuetterungsexperiment\Fütterungs_Anfang.jpeg"/>
+            <wp:cNvGraphicFramePr>
+              <a:graphicFrameLocks xmlns:a="http://schemas.openxmlformats.org/drawingml/2006/main" noChangeAspect="1"/>
+            </wp:cNvGraphicFramePr>
+            <a:graphic xmlns:a="http://schemas.openxmlformats.org/drawingml/2006/main">
+              <a:graphicData uri="http://schemas.openxmlformats.org/drawingml/2006/picture">
+                <pic:pic xmlns:pic="http://schemas.openxmlformats.org/drawingml/2006/picture">
+                  <pic:nvPicPr>
+                    <pic:cNvPr id="0" name="Picture 6" descr="C:\Users\Julian\Desktop\Schule\5AHME\Diplomarbeit\Git\fuettr_prototype\Mechanical\Bilder\Fuetterungsexperiment\Fütterungs_Anfang.jpeg"/>
+                    <pic:cNvPicPr>
+                      <a:picLocks noChangeAspect="1" noChangeArrowheads="1"/>
+                    </pic:cNvPicPr>
+                  </pic:nvPicPr>
+                  <pic:blipFill rotWithShape="1">
+                    <a:blip r:embed="rId27">
+                      <a:extLst>
+                        <a:ext uri="{28A0092B-C50C-407E-A947-70E740481C1C}">
+                          <a14:useLocalDpi xmlns:a14="http://schemas.microsoft.com/office/drawing/2010/main" val="0"/>
+                        </a:ext>
+                      </a:extLst>
+                    </a:blip>
+                    <a:srcRect t="16332" b="33373"/>
+                    <a:stretch/>
+                  </pic:blipFill>
+                  <pic:spPr bwMode="auto">
+                    <a:xfrm>
+                      <a:off x="0" y="0"/>
+                      <a:ext cx="6118581" cy="4994695"/>
+                    </a:xfrm>
+                    <a:prstGeom prst="rect">
+                      <a:avLst/>
+                    </a:prstGeom>
+                    <a:noFill/>
+                    <a:ln>
+                      <a:noFill/>
+                    </a:ln>
+                    <a:extLst>
+                      <a:ext uri="{53640926-AAD7-44D8-BBD7-CCE9431645EC}">
+                        <a14:shadowObscured xmlns:a14="http://schemas.microsoft.com/office/drawing/2010/main"/>
+                      </a:ext>
+                    </a:extLst>
+                  </pic:spPr>
+                </pic:pic>
+              </a:graphicData>
+            </a:graphic>
+          </wp:anchor>
+        </w:drawing>
+      </w:r>
+      <w:r>
+        <w:rPr>
+          <w:noProof/>
+        </w:rPr>
+        <w:br w:type="page"/>
+      </w:r>
+    </w:p>
+    <w:p>
+      <w:pPr>
+        <w:rPr>
+          <w:noProof/>
+          <w:lang w:val="en-GB"/>
+        </w:rPr>
+      </w:pPr>
+      <w:r>
+        <w:rPr>
+          <w:noProof/>
+        </w:rPr>
+        <w:lastRenderedPageBreak/>
+        <w:drawing>
+          <wp:anchor distT="0" distB="0" distL="114300" distR="114300" simplePos="0" relativeHeight="251680768" behindDoc="1" locked="0" layoutInCell="1" allowOverlap="1">
+            <wp:simplePos x="0" y="0"/>
+            <wp:positionH relativeFrom="margin">
+              <wp:align>center</wp:align>
+            </wp:positionH>
+            <wp:positionV relativeFrom="paragraph">
+              <wp:posOffset>407</wp:posOffset>
+            </wp:positionV>
+            <wp:extent cx="6118225" cy="7703185"/>
+            <wp:effectExtent l="0" t="0" r="0" b="0"/>
+            <wp:wrapTight wrapText="bothSides">
+              <wp:wrapPolygon edited="0">
+                <wp:start x="0" y="0"/>
+                <wp:lineTo x="0" y="21527"/>
+                <wp:lineTo x="21522" y="21527"/>
+                <wp:lineTo x="21522" y="0"/>
+                <wp:lineTo x="0" y="0"/>
+              </wp:wrapPolygon>
+            </wp:wrapTight>
+            <wp:docPr id="22" name="Grafik 22" descr="C:\Users\Julian\Desktop\Schule\5AHME\Diplomarbeit\Git\fuettr_prototype\Mechanical\Bilder\Fuetterungsexperiment\Fütterungs_Mitte.jpeg"/>
+            <wp:cNvGraphicFramePr>
+              <a:graphicFrameLocks xmlns:a="http://schemas.openxmlformats.org/drawingml/2006/main" noChangeAspect="1"/>
+            </wp:cNvGraphicFramePr>
+            <a:graphic xmlns:a="http://schemas.openxmlformats.org/drawingml/2006/main">
+              <a:graphicData uri="http://schemas.openxmlformats.org/drawingml/2006/picture">
+                <pic:pic xmlns:pic="http://schemas.openxmlformats.org/drawingml/2006/picture">
+                  <pic:nvPicPr>
+                    <pic:cNvPr id="0" name="Picture 8" descr="C:\Users\Julian\Desktop\Schule\5AHME\Diplomarbeit\Git\fuettr_prototype\Mechanical\Bilder\Fuetterungsexperiment\Fütterungs_Mitte.jpeg"/>
+                    <pic:cNvPicPr>
+                      <a:picLocks noChangeAspect="1" noChangeArrowheads="1"/>
+                    </pic:cNvPicPr>
+                  </pic:nvPicPr>
+                  <pic:blipFill rotWithShape="1">
+                    <a:blip r:embed="rId28">
+                      <a:extLst>
+                        <a:ext uri="{28A0092B-C50C-407E-A947-70E740481C1C}">
+                          <a14:useLocalDpi xmlns:a14="http://schemas.microsoft.com/office/drawing/2010/main" val="0"/>
+                        </a:ext>
+                      </a:extLst>
+                    </a:blip>
+                    <a:srcRect t="13873" b="6060"/>
+                    <a:stretch/>
+                  </pic:blipFill>
+                  <pic:spPr bwMode="auto">
+                    <a:xfrm>
+                      <a:off x="0" y="0"/>
+                      <a:ext cx="6118225" cy="7703185"/>
+                    </a:xfrm>
+                    <a:prstGeom prst="rect">
+                      <a:avLst/>
+                    </a:prstGeom>
+                    <a:noFill/>
+                    <a:ln>
+                      <a:noFill/>
+                    </a:ln>
+                    <a:extLst>
+                      <a:ext uri="{53640926-AAD7-44D8-BBD7-CCE9431645EC}">
+                        <a14:shadowObscured xmlns:a14="http://schemas.microsoft.com/office/drawing/2010/main"/>
+                      </a:ext>
+                    </a:extLst>
+                  </pic:spPr>
+                </pic:pic>
+              </a:graphicData>
+            </a:graphic>
+          </wp:anchor>
+        </w:drawing>
+      </w:r>
+      <w:r>
+        <w:rPr>
+          <w:noProof/>
+        </w:rPr>
+        <w:br w:type="page"/>
+      </w:r>
+    </w:p>
+    <w:p>
+      <w:pPr>
+        <w:pStyle w:val="KeinLeerraum"/>
+        <w:rPr>
+          <w:noProof/>
+        </w:rPr>
+      </w:pPr>
+      <w:bookmarkStart w:id="0" w:name="_GoBack"/>
+      <w:r>
+        <w:rPr>
+          <w:noProof/>
+        </w:rPr>
+        <w:lastRenderedPageBreak/>
+        <w:drawing>
+          <wp:anchor distT="0" distB="0" distL="114300" distR="114300" simplePos="0" relativeHeight="251679744" behindDoc="1" locked="0" layoutInCell="1" allowOverlap="1">
+            <wp:simplePos x="0" y="0"/>
+            <wp:positionH relativeFrom="margin">
+              <wp:align>center</wp:align>
+            </wp:positionH>
+            <wp:positionV relativeFrom="paragraph">
+              <wp:posOffset>27150</wp:posOffset>
+            </wp:positionV>
+            <wp:extent cx="6118225" cy="7263442"/>
+            <wp:effectExtent l="0" t="0" r="0" b="0"/>
+            <wp:wrapTight wrapText="bothSides">
+              <wp:wrapPolygon edited="0">
+                <wp:start x="0" y="0"/>
+                <wp:lineTo x="0" y="21528"/>
+                <wp:lineTo x="21522" y="21528"/>
+                <wp:lineTo x="21522" y="0"/>
+                <wp:lineTo x="0" y="0"/>
+              </wp:wrapPolygon>
+            </wp:wrapTight>
+            <wp:docPr id="21" name="Grafik 21" descr="C:\Users\Julian\Desktop\Schule\5AHME\Diplomarbeit\Git\fuettr_prototype\Mechanical\Bilder\Fuetterungsexperiment\Fütterungs_Ende.jpeg"/>
+            <wp:cNvGraphicFramePr>
+              <a:graphicFrameLocks xmlns:a="http://schemas.openxmlformats.org/drawingml/2006/main" noChangeAspect="1"/>
+            </wp:cNvGraphicFramePr>
+            <a:graphic xmlns:a="http://schemas.openxmlformats.org/drawingml/2006/main">
+              <a:graphicData uri="http://schemas.openxmlformats.org/drawingml/2006/picture">
+                <pic:pic xmlns:pic="http://schemas.openxmlformats.org/drawingml/2006/picture">
+                  <pic:nvPicPr>
+                    <pic:cNvPr id="0" name="Picture 7" descr="C:\Users\Julian\Desktop\Schule\5AHME\Diplomarbeit\Git\fuettr_prototype\Mechanical\Bilder\Fuetterungsexperiment\Fütterungs_Ende.jpeg"/>
+                    <pic:cNvPicPr>
+                      <a:picLocks noChangeAspect="1" noChangeArrowheads="1"/>
+                    </pic:cNvPicPr>
+                  </pic:nvPicPr>
+                  <pic:blipFill rotWithShape="1">
+                    <a:blip r:embed="rId29">
+                      <a:extLst>
+                        <a:ext uri="{28A0092B-C50C-407E-A947-70E740481C1C}">
+                          <a14:useLocalDpi xmlns:a14="http://schemas.microsoft.com/office/drawing/2010/main" val="0"/>
+                        </a:ext>
+                      </a:extLst>
+                    </a:blip>
+                    <a:srcRect t="4339" b="10130"/>
+                    <a:stretch/>
+                  </pic:blipFill>
+                  <pic:spPr bwMode="auto">
+                    <a:xfrm>
+                      <a:off x="0" y="0"/>
+                      <a:ext cx="6118225" cy="7263442"/>
+                    </a:xfrm>
+                    <a:prstGeom prst="rect">
+                      <a:avLst/>
+                    </a:prstGeom>
+                    <a:noFill/>
+                    <a:ln>
+                      <a:noFill/>
+                    </a:ln>
+                    <a:extLst>
+                      <a:ext uri="{53640926-AAD7-44D8-BBD7-CCE9431645EC}">
+                        <a14:shadowObscured xmlns:a14="http://schemas.microsoft.com/office/drawing/2010/main"/>
+                      </a:ext>
+                    </a:extLst>
+                  </pic:spPr>
+                </pic:pic>
+              </a:graphicData>
+            </a:graphic>
+          </wp:anchor>
+        </w:drawing>
+      </w:r>
+      <w:bookmarkEnd w:id="0"/>
+    </w:p>
+    <w:p>
+      <w:pPr>
+        <w:pStyle w:val="KeinLeerraum"/>
+        <w:rPr>
+          <w:noProof/>
+        </w:rPr>
+      </w:pPr>
+    </w:p>
+    <w:p>
+      <w:pPr>
+        <w:pStyle w:val="KeinLeerraum"/>
+        <w:rPr>
+          <w:noProof/>
+        </w:rPr>
+      </w:pPr>
+    </w:p>
+    <w:p>
+      <w:pPr>
+        <w:pStyle w:val="KeinLeerraum"/>
+        <w:rPr>
+          <w:noProof/>
+        </w:rPr>
+      </w:pPr>
+    </w:p>
+    <w:p>
+      <w:pPr>
+        <w:pStyle w:val="KeinLeerraum"/>
+      </w:pPr>
     </w:p>
     <w:sectPr>
-      <w:footerReference w:type="default" r:id="rId22"/>
+      <w:footerReference w:type="default" r:id="rId30"/>
       <w:pgSz w:w="11906" w:h="16838"/>
       <w:pgMar w:top="1417" w:right="1417" w:bottom="1134" w:left="1417" w:header="708" w:footer="708" w:gutter="0"/>
       <w:cols w:space="708"/>
@@ -1695,6 +2615,7 @@
         <w:docPartUnique/>
       </w:docPartObj>
     </w:sdtPr>
+    <w:sdtEndPr/>
     <w:sdtContent>
       <w:p>
         <w:pPr>
@@ -1717,7 +2638,7 @@
             <w:noProof/>
             <w:lang w:val="de-DE"/>
           </w:rPr>
-          <w:t>8</w:t>
+          <w:t>13</w:t>
         </w:r>
         <w:r>
           <w:fldChar w:fldCharType="end"/>
@@ -1987,6 +2908,351 @@
     </w:lvl>
   </w:abstractNum>
   <w:abstractNum w:abstractNumId="2" w15:restartNumberingAfterBreak="0">
+    <w:nsid w:val="199A694F"/>
+    <w:multiLevelType w:val="hybridMultilevel"/>
+    <w:tmpl w:val="CB285BF6"/>
+    <w:lvl w:ilvl="0" w:tplc="4EF0E6B4">
+      <w:start w:val="1"/>
+      <w:numFmt w:val="bullet"/>
+      <w:lvlText w:val=""/>
+      <w:lvlJc w:val="left"/>
+      <w:pPr>
+        <w:ind w:left="720" w:hanging="360"/>
+      </w:pPr>
+      <w:rPr>
+        <w:rFonts w:ascii="Symbol" w:hAnsi="Symbol" w:hint="default"/>
+        <w:sz w:val="22"/>
+        <w:szCs w:val="22"/>
+      </w:rPr>
+    </w:lvl>
+    <w:lvl w:ilvl="1" w:tplc="0C070003" w:tentative="1">
+      <w:start w:val="1"/>
+      <w:numFmt w:val="bullet"/>
+      <w:lvlText w:val="o"/>
+      <w:lvlJc w:val="left"/>
+      <w:pPr>
+        <w:ind w:left="1440" w:hanging="360"/>
+      </w:pPr>
+      <w:rPr>
+        <w:rFonts w:ascii="Courier New" w:hAnsi="Courier New" w:cs="Courier New" w:hint="default"/>
+      </w:rPr>
+    </w:lvl>
+    <w:lvl w:ilvl="2" w:tplc="0C070005" w:tentative="1">
+      <w:start w:val="1"/>
+      <w:numFmt w:val="bullet"/>
+      <w:lvlText w:val=""/>
+      <w:lvlJc w:val="left"/>
+      <w:pPr>
+        <w:ind w:left="2160" w:hanging="360"/>
+      </w:pPr>
+      <w:rPr>
+        <w:rFonts w:ascii="Wingdings" w:hAnsi="Wingdings" w:hint="default"/>
+      </w:rPr>
+    </w:lvl>
+    <w:lvl w:ilvl="3" w:tplc="0C070001" w:tentative="1">
+      <w:start w:val="1"/>
+      <w:numFmt w:val="bullet"/>
+      <w:lvlText w:val=""/>
+      <w:lvlJc w:val="left"/>
+      <w:pPr>
+        <w:ind w:left="2880" w:hanging="360"/>
+      </w:pPr>
+      <w:rPr>
+        <w:rFonts w:ascii="Symbol" w:hAnsi="Symbol" w:hint="default"/>
+      </w:rPr>
+    </w:lvl>
+    <w:lvl w:ilvl="4" w:tplc="0C070003" w:tentative="1">
+      <w:start w:val="1"/>
+      <w:numFmt w:val="bullet"/>
+      <w:lvlText w:val="o"/>
+      <w:lvlJc w:val="left"/>
+      <w:pPr>
+        <w:ind w:left="3600" w:hanging="360"/>
+      </w:pPr>
+      <w:rPr>
+        <w:rFonts w:ascii="Courier New" w:hAnsi="Courier New" w:cs="Courier New" w:hint="default"/>
+      </w:rPr>
+    </w:lvl>
+    <w:lvl w:ilvl="5" w:tplc="0C070005" w:tentative="1">
+      <w:start w:val="1"/>
+      <w:numFmt w:val="bullet"/>
+      <w:lvlText w:val=""/>
+      <w:lvlJc w:val="left"/>
+      <w:pPr>
+        <w:ind w:left="4320" w:hanging="360"/>
+      </w:pPr>
+      <w:rPr>
+        <w:rFonts w:ascii="Wingdings" w:hAnsi="Wingdings" w:hint="default"/>
+      </w:rPr>
+    </w:lvl>
+    <w:lvl w:ilvl="6" w:tplc="0C070001" w:tentative="1">
+      <w:start w:val="1"/>
+      <w:numFmt w:val="bullet"/>
+      <w:lvlText w:val=""/>
+      <w:lvlJc w:val="left"/>
+      <w:pPr>
+        <w:ind w:left="5040" w:hanging="360"/>
+      </w:pPr>
+      <w:rPr>
+        <w:rFonts w:ascii="Symbol" w:hAnsi="Symbol" w:hint="default"/>
+      </w:rPr>
+    </w:lvl>
+    <w:lvl w:ilvl="7" w:tplc="0C070003" w:tentative="1">
+      <w:start w:val="1"/>
+      <w:numFmt w:val="bullet"/>
+      <w:lvlText w:val="o"/>
+      <w:lvlJc w:val="left"/>
+      <w:pPr>
+        <w:ind w:left="5760" w:hanging="360"/>
+      </w:pPr>
+      <w:rPr>
+        <w:rFonts w:ascii="Courier New" w:hAnsi="Courier New" w:cs="Courier New" w:hint="default"/>
+      </w:rPr>
+    </w:lvl>
+    <w:lvl w:ilvl="8" w:tplc="0C070005" w:tentative="1">
+      <w:start w:val="1"/>
+      <w:numFmt w:val="bullet"/>
+      <w:lvlText w:val=""/>
+      <w:lvlJc w:val="left"/>
+      <w:pPr>
+        <w:ind w:left="6480" w:hanging="360"/>
+      </w:pPr>
+      <w:rPr>
+        <w:rFonts w:ascii="Wingdings" w:hAnsi="Wingdings" w:hint="default"/>
+      </w:rPr>
+    </w:lvl>
+  </w:abstractNum>
+  <w:abstractNum w:abstractNumId="3" w15:restartNumberingAfterBreak="0">
+    <w:nsid w:val="1E3C2813"/>
+    <w:multiLevelType w:val="hybridMultilevel"/>
+    <w:tmpl w:val="63E485E2"/>
+    <w:lvl w:ilvl="0" w:tplc="3B209FF0">
+      <w:start w:val="1"/>
+      <w:numFmt w:val="bullet"/>
+      <w:lvlText w:val=""/>
+      <w:lvlJc w:val="left"/>
+      <w:pPr>
+        <w:ind w:left="720" w:hanging="360"/>
+      </w:pPr>
+      <w:rPr>
+        <w:rFonts w:ascii="Symbol" w:hAnsi="Symbol" w:hint="default"/>
+        <w:sz w:val="22"/>
+        <w:szCs w:val="22"/>
+      </w:rPr>
+    </w:lvl>
+    <w:lvl w:ilvl="1" w:tplc="0C070003" w:tentative="1">
+      <w:start w:val="1"/>
+      <w:numFmt w:val="bullet"/>
+      <w:lvlText w:val="o"/>
+      <w:lvlJc w:val="left"/>
+      <w:pPr>
+        <w:ind w:left="1440" w:hanging="360"/>
+      </w:pPr>
+      <w:rPr>
+        <w:rFonts w:ascii="Courier New" w:hAnsi="Courier New" w:cs="Courier New" w:hint="default"/>
+      </w:rPr>
+    </w:lvl>
+    <w:lvl w:ilvl="2" w:tplc="0C070005" w:tentative="1">
+      <w:start w:val="1"/>
+      <w:numFmt w:val="bullet"/>
+      <w:lvlText w:val=""/>
+      <w:lvlJc w:val="left"/>
+      <w:pPr>
+        <w:ind w:left="2160" w:hanging="360"/>
+      </w:pPr>
+      <w:rPr>
+        <w:rFonts w:ascii="Wingdings" w:hAnsi="Wingdings" w:hint="default"/>
+      </w:rPr>
+    </w:lvl>
+    <w:lvl w:ilvl="3" w:tplc="0C070001" w:tentative="1">
+      <w:start w:val="1"/>
+      <w:numFmt w:val="bullet"/>
+      <w:lvlText w:val=""/>
+      <w:lvlJc w:val="left"/>
+      <w:pPr>
+        <w:ind w:left="2880" w:hanging="360"/>
+      </w:pPr>
+      <w:rPr>
+        <w:rFonts w:ascii="Symbol" w:hAnsi="Symbol" w:hint="default"/>
+      </w:rPr>
+    </w:lvl>
+    <w:lvl w:ilvl="4" w:tplc="0C070003" w:tentative="1">
+      <w:start w:val="1"/>
+      <w:numFmt w:val="bullet"/>
+      <w:lvlText w:val="o"/>
+      <w:lvlJc w:val="left"/>
+      <w:pPr>
+        <w:ind w:left="3600" w:hanging="360"/>
+      </w:pPr>
+      <w:rPr>
+        <w:rFonts w:ascii="Courier New" w:hAnsi="Courier New" w:cs="Courier New" w:hint="default"/>
+      </w:rPr>
+    </w:lvl>
+    <w:lvl w:ilvl="5" w:tplc="0C070005" w:tentative="1">
+      <w:start w:val="1"/>
+      <w:numFmt w:val="bullet"/>
+      <w:lvlText w:val=""/>
+      <w:lvlJc w:val="left"/>
+      <w:pPr>
+        <w:ind w:left="4320" w:hanging="360"/>
+      </w:pPr>
+      <w:rPr>
+        <w:rFonts w:ascii="Wingdings" w:hAnsi="Wingdings" w:hint="default"/>
+      </w:rPr>
+    </w:lvl>
+    <w:lvl w:ilvl="6" w:tplc="0C070001" w:tentative="1">
+      <w:start w:val="1"/>
+      <w:numFmt w:val="bullet"/>
+      <w:lvlText w:val=""/>
+      <w:lvlJc w:val="left"/>
+      <w:pPr>
+        <w:ind w:left="5040" w:hanging="360"/>
+      </w:pPr>
+      <w:rPr>
+        <w:rFonts w:ascii="Symbol" w:hAnsi="Symbol" w:hint="default"/>
+      </w:rPr>
+    </w:lvl>
+    <w:lvl w:ilvl="7" w:tplc="0C070003" w:tentative="1">
+      <w:start w:val="1"/>
+      <w:numFmt w:val="bullet"/>
+      <w:lvlText w:val="o"/>
+      <w:lvlJc w:val="left"/>
+      <w:pPr>
+        <w:ind w:left="5760" w:hanging="360"/>
+      </w:pPr>
+      <w:rPr>
+        <w:rFonts w:ascii="Courier New" w:hAnsi="Courier New" w:cs="Courier New" w:hint="default"/>
+      </w:rPr>
+    </w:lvl>
+    <w:lvl w:ilvl="8" w:tplc="0C070005" w:tentative="1">
+      <w:start w:val="1"/>
+      <w:numFmt w:val="bullet"/>
+      <w:lvlText w:val=""/>
+      <w:lvlJc w:val="left"/>
+      <w:pPr>
+        <w:ind w:left="6480" w:hanging="360"/>
+      </w:pPr>
+      <w:rPr>
+        <w:rFonts w:ascii="Wingdings" w:hAnsi="Wingdings" w:hint="default"/>
+      </w:rPr>
+    </w:lvl>
+  </w:abstractNum>
+  <w:abstractNum w:abstractNumId="4" w15:restartNumberingAfterBreak="0">
+    <w:nsid w:val="224C71E8"/>
+    <w:multiLevelType w:val="hybridMultilevel"/>
+    <w:tmpl w:val="3F7ABCE2"/>
+    <w:lvl w:ilvl="0" w:tplc="4EF0E6B4">
+      <w:start w:val="1"/>
+      <w:numFmt w:val="bullet"/>
+      <w:lvlText w:val=""/>
+      <w:lvlJc w:val="left"/>
+      <w:pPr>
+        <w:ind w:left="720" w:hanging="360"/>
+      </w:pPr>
+      <w:rPr>
+        <w:rFonts w:ascii="Symbol" w:hAnsi="Symbol" w:hint="default"/>
+        <w:sz w:val="22"/>
+        <w:szCs w:val="22"/>
+      </w:rPr>
+    </w:lvl>
+    <w:lvl w:ilvl="1" w:tplc="0C070003" w:tentative="1">
+      <w:start w:val="1"/>
+      <w:numFmt w:val="bullet"/>
+      <w:lvlText w:val="o"/>
+      <w:lvlJc w:val="left"/>
+      <w:pPr>
+        <w:ind w:left="1440" w:hanging="360"/>
+      </w:pPr>
+      <w:rPr>
+        <w:rFonts w:ascii="Courier New" w:hAnsi="Courier New" w:cs="Courier New" w:hint="default"/>
+      </w:rPr>
+    </w:lvl>
+    <w:lvl w:ilvl="2" w:tplc="0C070005" w:tentative="1">
+      <w:start w:val="1"/>
+      <w:numFmt w:val="bullet"/>
+      <w:lvlText w:val=""/>
+      <w:lvlJc w:val="left"/>
+      <w:pPr>
+        <w:ind w:left="2160" w:hanging="360"/>
+      </w:pPr>
+      <w:rPr>
+        <w:rFonts w:ascii="Wingdings" w:hAnsi="Wingdings" w:hint="default"/>
+      </w:rPr>
+    </w:lvl>
+    <w:lvl w:ilvl="3" w:tplc="0C070001" w:tentative="1">
+      <w:start w:val="1"/>
+      <w:numFmt w:val="bullet"/>
+      <w:lvlText w:val=""/>
+      <w:lvlJc w:val="left"/>
+      <w:pPr>
+        <w:ind w:left="2880" w:hanging="360"/>
+      </w:pPr>
+      <w:rPr>
+        <w:rFonts w:ascii="Symbol" w:hAnsi="Symbol" w:hint="default"/>
+      </w:rPr>
+    </w:lvl>
+    <w:lvl w:ilvl="4" w:tplc="0C070003" w:tentative="1">
+      <w:start w:val="1"/>
+      <w:numFmt w:val="bullet"/>
+      <w:lvlText w:val="o"/>
+      <w:lvlJc w:val="left"/>
+      <w:pPr>
+        <w:ind w:left="3600" w:hanging="360"/>
+      </w:pPr>
+      <w:rPr>
+        <w:rFonts w:ascii="Courier New" w:hAnsi="Courier New" w:cs="Courier New" w:hint="default"/>
+      </w:rPr>
+    </w:lvl>
+    <w:lvl w:ilvl="5" w:tplc="0C070005" w:tentative="1">
+      <w:start w:val="1"/>
+      <w:numFmt w:val="bullet"/>
+      <w:lvlText w:val=""/>
+      <w:lvlJc w:val="left"/>
+      <w:pPr>
+        <w:ind w:left="4320" w:hanging="360"/>
+      </w:pPr>
+      <w:rPr>
+        <w:rFonts w:ascii="Wingdings" w:hAnsi="Wingdings" w:hint="default"/>
+      </w:rPr>
+    </w:lvl>
+    <w:lvl w:ilvl="6" w:tplc="0C070001" w:tentative="1">
+      <w:start w:val="1"/>
+      <w:numFmt w:val="bullet"/>
+      <w:lvlText w:val=""/>
+      <w:lvlJc w:val="left"/>
+      <w:pPr>
+        <w:ind w:left="5040" w:hanging="360"/>
+      </w:pPr>
+      <w:rPr>
+        <w:rFonts w:ascii="Symbol" w:hAnsi="Symbol" w:hint="default"/>
+      </w:rPr>
+    </w:lvl>
+    <w:lvl w:ilvl="7" w:tplc="0C070003" w:tentative="1">
+      <w:start w:val="1"/>
+      <w:numFmt w:val="bullet"/>
+      <w:lvlText w:val="o"/>
+      <w:lvlJc w:val="left"/>
+      <w:pPr>
+        <w:ind w:left="5760" w:hanging="360"/>
+      </w:pPr>
+      <w:rPr>
+        <w:rFonts w:ascii="Courier New" w:hAnsi="Courier New" w:cs="Courier New" w:hint="default"/>
+      </w:rPr>
+    </w:lvl>
+    <w:lvl w:ilvl="8" w:tplc="0C070005" w:tentative="1">
+      <w:start w:val="1"/>
+      <w:numFmt w:val="bullet"/>
+      <w:lvlText w:val=""/>
+      <w:lvlJc w:val="left"/>
+      <w:pPr>
+        <w:ind w:left="6480" w:hanging="360"/>
+      </w:pPr>
+      <w:rPr>
+        <w:rFonts w:ascii="Wingdings" w:hAnsi="Wingdings" w:hint="default"/>
+      </w:rPr>
+    </w:lvl>
+  </w:abstractNum>
+  <w:abstractNum w:abstractNumId="5" w15:restartNumberingAfterBreak="0">
     <w:nsid w:val="35A3770C"/>
     <w:multiLevelType w:val="hybridMultilevel"/>
     <w:tmpl w:val="D584B0F6"/>
@@ -2099,7 +3365,7 @@
       </w:rPr>
     </w:lvl>
   </w:abstractNum>
-  <w:abstractNum w:abstractNumId="3" w15:restartNumberingAfterBreak="0">
+  <w:abstractNum w:abstractNumId="6" w15:restartNumberingAfterBreak="0">
     <w:nsid w:val="392F721E"/>
     <w:multiLevelType w:val="hybridMultilevel"/>
     <w:tmpl w:val="62F4B596"/>
@@ -2185,7 +3451,7 @@
       </w:pPr>
     </w:lvl>
   </w:abstractNum>
-  <w:abstractNum w:abstractNumId="4" w15:restartNumberingAfterBreak="0">
+  <w:abstractNum w:abstractNumId="7" w15:restartNumberingAfterBreak="0">
     <w:nsid w:val="3DEA038C"/>
     <w:multiLevelType w:val="hybridMultilevel"/>
     <w:tmpl w:val="DAF68946"/>
@@ -2298,7 +3564,120 @@
       </w:rPr>
     </w:lvl>
   </w:abstractNum>
-  <w:abstractNum w:abstractNumId="5" w15:restartNumberingAfterBreak="0">
+  <w:abstractNum w:abstractNumId="8" w15:restartNumberingAfterBreak="0">
+    <w:nsid w:val="3EE50961"/>
+    <w:multiLevelType w:val="hybridMultilevel"/>
+    <w:tmpl w:val="E3C46E92"/>
+    <w:lvl w:ilvl="0" w:tplc="0298C1DA">
+      <w:start w:val="1"/>
+      <w:numFmt w:val="bullet"/>
+      <w:lvlText w:val=""/>
+      <w:lvlJc w:val="left"/>
+      <w:pPr>
+        <w:ind w:left="720" w:hanging="360"/>
+      </w:pPr>
+      <w:rPr>
+        <w:rFonts w:ascii="Symbol" w:hAnsi="Symbol" w:hint="default"/>
+      </w:rPr>
+    </w:lvl>
+    <w:lvl w:ilvl="1" w:tplc="0C070003" w:tentative="1">
+      <w:start w:val="1"/>
+      <w:numFmt w:val="bullet"/>
+      <w:lvlText w:val="o"/>
+      <w:lvlJc w:val="left"/>
+      <w:pPr>
+        <w:ind w:left="1440" w:hanging="360"/>
+      </w:pPr>
+      <w:rPr>
+        <w:rFonts w:ascii="Courier New" w:hAnsi="Courier New" w:cs="Courier New" w:hint="default"/>
+      </w:rPr>
+    </w:lvl>
+    <w:lvl w:ilvl="2" w:tplc="0C070005" w:tentative="1">
+      <w:start w:val="1"/>
+      <w:numFmt w:val="bullet"/>
+      <w:lvlText w:val=""/>
+      <w:lvlJc w:val="left"/>
+      <w:pPr>
+        <w:ind w:left="2160" w:hanging="360"/>
+      </w:pPr>
+      <w:rPr>
+        <w:rFonts w:ascii="Wingdings" w:hAnsi="Wingdings" w:hint="default"/>
+      </w:rPr>
+    </w:lvl>
+    <w:lvl w:ilvl="3" w:tplc="0C070001" w:tentative="1">
+      <w:start w:val="1"/>
+      <w:numFmt w:val="bullet"/>
+      <w:lvlText w:val=""/>
+      <w:lvlJc w:val="left"/>
+      <w:pPr>
+        <w:ind w:left="2880" w:hanging="360"/>
+      </w:pPr>
+      <w:rPr>
+        <w:rFonts w:ascii="Symbol" w:hAnsi="Symbol" w:hint="default"/>
+      </w:rPr>
+    </w:lvl>
+    <w:lvl w:ilvl="4" w:tplc="0C070003" w:tentative="1">
+      <w:start w:val="1"/>
+      <w:numFmt w:val="bullet"/>
+      <w:lvlText w:val="o"/>
+      <w:lvlJc w:val="left"/>
+      <w:pPr>
+        <w:ind w:left="3600" w:hanging="360"/>
+      </w:pPr>
+      <w:rPr>
+        <w:rFonts w:ascii="Courier New" w:hAnsi="Courier New" w:cs="Courier New" w:hint="default"/>
+      </w:rPr>
+    </w:lvl>
+    <w:lvl w:ilvl="5" w:tplc="0C070005" w:tentative="1">
+      <w:start w:val="1"/>
+      <w:numFmt w:val="bullet"/>
+      <w:lvlText w:val=""/>
+      <w:lvlJc w:val="left"/>
+      <w:pPr>
+        <w:ind w:left="4320" w:hanging="360"/>
+      </w:pPr>
+      <w:rPr>
+        <w:rFonts w:ascii="Wingdings" w:hAnsi="Wingdings" w:hint="default"/>
+      </w:rPr>
+    </w:lvl>
+    <w:lvl w:ilvl="6" w:tplc="0C070001" w:tentative="1">
+      <w:start w:val="1"/>
+      <w:numFmt w:val="bullet"/>
+      <w:lvlText w:val=""/>
+      <w:lvlJc w:val="left"/>
+      <w:pPr>
+        <w:ind w:left="5040" w:hanging="360"/>
+      </w:pPr>
+      <w:rPr>
+        <w:rFonts w:ascii="Symbol" w:hAnsi="Symbol" w:hint="default"/>
+      </w:rPr>
+    </w:lvl>
+    <w:lvl w:ilvl="7" w:tplc="0C070003" w:tentative="1">
+      <w:start w:val="1"/>
+      <w:numFmt w:val="bullet"/>
+      <w:lvlText w:val="o"/>
+      <w:lvlJc w:val="left"/>
+      <w:pPr>
+        <w:ind w:left="5760" w:hanging="360"/>
+      </w:pPr>
+      <w:rPr>
+        <w:rFonts w:ascii="Courier New" w:hAnsi="Courier New" w:cs="Courier New" w:hint="default"/>
+      </w:rPr>
+    </w:lvl>
+    <w:lvl w:ilvl="8" w:tplc="0C070005" w:tentative="1">
+      <w:start w:val="1"/>
+      <w:numFmt w:val="bullet"/>
+      <w:lvlText w:val=""/>
+      <w:lvlJc w:val="left"/>
+      <w:pPr>
+        <w:ind w:left="6480" w:hanging="360"/>
+      </w:pPr>
+      <w:rPr>
+        <w:rFonts w:ascii="Wingdings" w:hAnsi="Wingdings" w:hint="default"/>
+      </w:rPr>
+    </w:lvl>
+  </w:abstractNum>
+  <w:abstractNum w:abstractNumId="9" w15:restartNumberingAfterBreak="0">
     <w:nsid w:val="42410398"/>
     <w:multiLevelType w:val="hybridMultilevel"/>
     <w:tmpl w:val="328209DA"/>
@@ -2384,23 +3763,271 @@
       </w:pPr>
     </w:lvl>
   </w:abstractNum>
+  <w:abstractNum w:abstractNumId="10" w15:restartNumberingAfterBreak="0">
+    <w:nsid w:val="59A01134"/>
+    <w:multiLevelType w:val="hybridMultilevel"/>
+    <w:tmpl w:val="C074DA96"/>
+    <w:lvl w:ilvl="0" w:tplc="3B209FF0">
+      <w:start w:val="1"/>
+      <w:numFmt w:val="bullet"/>
+      <w:lvlText w:val=""/>
+      <w:lvlJc w:val="left"/>
+      <w:pPr>
+        <w:ind w:left="720" w:hanging="360"/>
+      </w:pPr>
+      <w:rPr>
+        <w:rFonts w:ascii="Symbol" w:hAnsi="Symbol" w:hint="default"/>
+        <w:sz w:val="22"/>
+        <w:szCs w:val="22"/>
+      </w:rPr>
+    </w:lvl>
+    <w:lvl w:ilvl="1" w:tplc="0C070003" w:tentative="1">
+      <w:start w:val="1"/>
+      <w:numFmt w:val="bullet"/>
+      <w:lvlText w:val="o"/>
+      <w:lvlJc w:val="left"/>
+      <w:pPr>
+        <w:ind w:left="1440" w:hanging="360"/>
+      </w:pPr>
+      <w:rPr>
+        <w:rFonts w:ascii="Courier New" w:hAnsi="Courier New" w:cs="Courier New" w:hint="default"/>
+      </w:rPr>
+    </w:lvl>
+    <w:lvl w:ilvl="2" w:tplc="0C070005" w:tentative="1">
+      <w:start w:val="1"/>
+      <w:numFmt w:val="bullet"/>
+      <w:lvlText w:val=""/>
+      <w:lvlJc w:val="left"/>
+      <w:pPr>
+        <w:ind w:left="2160" w:hanging="360"/>
+      </w:pPr>
+      <w:rPr>
+        <w:rFonts w:ascii="Wingdings" w:hAnsi="Wingdings" w:hint="default"/>
+      </w:rPr>
+    </w:lvl>
+    <w:lvl w:ilvl="3" w:tplc="0C070001" w:tentative="1">
+      <w:start w:val="1"/>
+      <w:numFmt w:val="bullet"/>
+      <w:lvlText w:val=""/>
+      <w:lvlJc w:val="left"/>
+      <w:pPr>
+        <w:ind w:left="2880" w:hanging="360"/>
+      </w:pPr>
+      <w:rPr>
+        <w:rFonts w:ascii="Symbol" w:hAnsi="Symbol" w:hint="default"/>
+      </w:rPr>
+    </w:lvl>
+    <w:lvl w:ilvl="4" w:tplc="0C070003" w:tentative="1">
+      <w:start w:val="1"/>
+      <w:numFmt w:val="bullet"/>
+      <w:lvlText w:val="o"/>
+      <w:lvlJc w:val="left"/>
+      <w:pPr>
+        <w:ind w:left="3600" w:hanging="360"/>
+      </w:pPr>
+      <w:rPr>
+        <w:rFonts w:ascii="Courier New" w:hAnsi="Courier New" w:cs="Courier New" w:hint="default"/>
+      </w:rPr>
+    </w:lvl>
+    <w:lvl w:ilvl="5" w:tplc="0C070005" w:tentative="1">
+      <w:start w:val="1"/>
+      <w:numFmt w:val="bullet"/>
+      <w:lvlText w:val=""/>
+      <w:lvlJc w:val="left"/>
+      <w:pPr>
+        <w:ind w:left="4320" w:hanging="360"/>
+      </w:pPr>
+      <w:rPr>
+        <w:rFonts w:ascii="Wingdings" w:hAnsi="Wingdings" w:hint="default"/>
+      </w:rPr>
+    </w:lvl>
+    <w:lvl w:ilvl="6" w:tplc="0C070001" w:tentative="1">
+      <w:start w:val="1"/>
+      <w:numFmt w:val="bullet"/>
+      <w:lvlText w:val=""/>
+      <w:lvlJc w:val="left"/>
+      <w:pPr>
+        <w:ind w:left="5040" w:hanging="360"/>
+      </w:pPr>
+      <w:rPr>
+        <w:rFonts w:ascii="Symbol" w:hAnsi="Symbol" w:hint="default"/>
+      </w:rPr>
+    </w:lvl>
+    <w:lvl w:ilvl="7" w:tplc="0C070003" w:tentative="1">
+      <w:start w:val="1"/>
+      <w:numFmt w:val="bullet"/>
+      <w:lvlText w:val="o"/>
+      <w:lvlJc w:val="left"/>
+      <w:pPr>
+        <w:ind w:left="5760" w:hanging="360"/>
+      </w:pPr>
+      <w:rPr>
+        <w:rFonts w:ascii="Courier New" w:hAnsi="Courier New" w:cs="Courier New" w:hint="default"/>
+      </w:rPr>
+    </w:lvl>
+    <w:lvl w:ilvl="8" w:tplc="0C070005" w:tentative="1">
+      <w:start w:val="1"/>
+      <w:numFmt w:val="bullet"/>
+      <w:lvlText w:val=""/>
+      <w:lvlJc w:val="left"/>
+      <w:pPr>
+        <w:ind w:left="6480" w:hanging="360"/>
+      </w:pPr>
+      <w:rPr>
+        <w:rFonts w:ascii="Wingdings" w:hAnsi="Wingdings" w:hint="default"/>
+      </w:rPr>
+    </w:lvl>
+  </w:abstractNum>
+  <w:abstractNum w:abstractNumId="11" w15:restartNumberingAfterBreak="0">
+    <w:nsid w:val="7AC53210"/>
+    <w:multiLevelType w:val="hybridMultilevel"/>
+    <w:tmpl w:val="E4B80E48"/>
+    <w:lvl w:ilvl="0" w:tplc="0C070001">
+      <w:start w:val="1"/>
+      <w:numFmt w:val="bullet"/>
+      <w:lvlText w:val=""/>
+      <w:lvlJc w:val="left"/>
+      <w:pPr>
+        <w:ind w:left="720" w:hanging="360"/>
+      </w:pPr>
+      <w:rPr>
+        <w:rFonts w:ascii="Symbol" w:hAnsi="Symbol" w:hint="default"/>
+        <w:sz w:val="22"/>
+        <w:szCs w:val="22"/>
+      </w:rPr>
+    </w:lvl>
+    <w:lvl w:ilvl="1" w:tplc="0C070003" w:tentative="1">
+      <w:start w:val="1"/>
+      <w:numFmt w:val="bullet"/>
+      <w:lvlText w:val="o"/>
+      <w:lvlJc w:val="left"/>
+      <w:pPr>
+        <w:ind w:left="1440" w:hanging="360"/>
+      </w:pPr>
+      <w:rPr>
+        <w:rFonts w:ascii="Courier New" w:hAnsi="Courier New" w:cs="Courier New" w:hint="default"/>
+      </w:rPr>
+    </w:lvl>
+    <w:lvl w:ilvl="2" w:tplc="0C070005" w:tentative="1">
+      <w:start w:val="1"/>
+      <w:numFmt w:val="bullet"/>
+      <w:lvlText w:val=""/>
+      <w:lvlJc w:val="left"/>
+      <w:pPr>
+        <w:ind w:left="2160" w:hanging="360"/>
+      </w:pPr>
+      <w:rPr>
+        <w:rFonts w:ascii="Wingdings" w:hAnsi="Wingdings" w:hint="default"/>
+      </w:rPr>
+    </w:lvl>
+    <w:lvl w:ilvl="3" w:tplc="0C070001" w:tentative="1">
+      <w:start w:val="1"/>
+      <w:numFmt w:val="bullet"/>
+      <w:lvlText w:val=""/>
+      <w:lvlJc w:val="left"/>
+      <w:pPr>
+        <w:ind w:left="2880" w:hanging="360"/>
+      </w:pPr>
+      <w:rPr>
+        <w:rFonts w:ascii="Symbol" w:hAnsi="Symbol" w:hint="default"/>
+      </w:rPr>
+    </w:lvl>
+    <w:lvl w:ilvl="4" w:tplc="0C070003" w:tentative="1">
+      <w:start w:val="1"/>
+      <w:numFmt w:val="bullet"/>
+      <w:lvlText w:val="o"/>
+      <w:lvlJc w:val="left"/>
+      <w:pPr>
+        <w:ind w:left="3600" w:hanging="360"/>
+      </w:pPr>
+      <w:rPr>
+        <w:rFonts w:ascii="Courier New" w:hAnsi="Courier New" w:cs="Courier New" w:hint="default"/>
+      </w:rPr>
+    </w:lvl>
+    <w:lvl w:ilvl="5" w:tplc="0C070005" w:tentative="1">
+      <w:start w:val="1"/>
+      <w:numFmt w:val="bullet"/>
+      <w:lvlText w:val=""/>
+      <w:lvlJc w:val="left"/>
+      <w:pPr>
+        <w:ind w:left="4320" w:hanging="360"/>
+      </w:pPr>
+      <w:rPr>
+        <w:rFonts w:ascii="Wingdings" w:hAnsi="Wingdings" w:hint="default"/>
+      </w:rPr>
+    </w:lvl>
+    <w:lvl w:ilvl="6" w:tplc="0C070001" w:tentative="1">
+      <w:start w:val="1"/>
+      <w:numFmt w:val="bullet"/>
+      <w:lvlText w:val=""/>
+      <w:lvlJc w:val="left"/>
+      <w:pPr>
+        <w:ind w:left="5040" w:hanging="360"/>
+      </w:pPr>
+      <w:rPr>
+        <w:rFonts w:ascii="Symbol" w:hAnsi="Symbol" w:hint="default"/>
+      </w:rPr>
+    </w:lvl>
+    <w:lvl w:ilvl="7" w:tplc="0C070003" w:tentative="1">
+      <w:start w:val="1"/>
+      <w:numFmt w:val="bullet"/>
+      <w:lvlText w:val="o"/>
+      <w:lvlJc w:val="left"/>
+      <w:pPr>
+        <w:ind w:left="5760" w:hanging="360"/>
+      </w:pPr>
+      <w:rPr>
+        <w:rFonts w:ascii="Courier New" w:hAnsi="Courier New" w:cs="Courier New" w:hint="default"/>
+      </w:rPr>
+    </w:lvl>
+    <w:lvl w:ilvl="8" w:tplc="0C070005" w:tentative="1">
+      <w:start w:val="1"/>
+      <w:numFmt w:val="bullet"/>
+      <w:lvlText w:val=""/>
+      <w:lvlJc w:val="left"/>
+      <w:pPr>
+        <w:ind w:left="6480" w:hanging="360"/>
+      </w:pPr>
+      <w:rPr>
+        <w:rFonts w:ascii="Wingdings" w:hAnsi="Wingdings" w:hint="default"/>
+      </w:rPr>
+    </w:lvl>
+  </w:abstractNum>
   <w:num w:numId="1">
-    <w:abstractNumId w:val="5"/>
+    <w:abstractNumId w:val="9"/>
   </w:num>
   <w:num w:numId="2">
-    <w:abstractNumId w:val="3"/>
+    <w:abstractNumId w:val="6"/>
   </w:num>
   <w:num w:numId="3">
-    <w:abstractNumId w:val="4"/>
+    <w:abstractNumId w:val="7"/>
   </w:num>
   <w:num w:numId="4">
-    <w:abstractNumId w:val="2"/>
+    <w:abstractNumId w:val="5"/>
   </w:num>
   <w:num w:numId="5">
     <w:abstractNumId w:val="1"/>
   </w:num>
   <w:num w:numId="6">
     <w:abstractNumId w:val="0"/>
+  </w:num>
+  <w:num w:numId="7">
+    <w:abstractNumId w:val="2"/>
+  </w:num>
+  <w:num w:numId="8">
+    <w:abstractNumId w:val="4"/>
+  </w:num>
+  <w:num w:numId="9">
+    <w:abstractNumId w:val="10"/>
+  </w:num>
+  <w:num w:numId="10">
+    <w:abstractNumId w:val="3"/>
+  </w:num>
+  <w:num w:numId="11">
+    <w:abstractNumId w:val="11"/>
+  </w:num>
+  <w:num w:numId="12">
+    <w:abstractNumId w:val="8"/>
   </w:num>
 </w:numbering>
 </file>
@@ -2896,7 +4523,6 @@
   <w:style w:type="character" w:default="1" w:styleId="Absatz-Standardschriftart">
     <w:name w:val="Default Paragraph Font"/>
     <w:uiPriority w:val="1"/>
-    <w:semiHidden/>
     <w:unhideWhenUsed/>
   </w:style>
   <w:style w:type="table" w:default="1" w:styleId="NormaleTabelle">
@@ -3315,7 +4941,7 @@
 </file>
 
 <file path=customXml/itemProps1.xml><?xml version="1.0" encoding="utf-8"?>
-<ds:datastoreItem xmlns:ds="http://schemas.openxmlformats.org/officeDocument/2006/customXml" ds:itemID="{11250D70-4223-4962-B2AC-F50FF5AAB0E6}">
+<ds:datastoreItem xmlns:ds="http://schemas.openxmlformats.org/officeDocument/2006/customXml" ds:itemID="{14B600BA-FD8B-4AF5-9522-A0958C9F355E}">
   <ds:schemaRefs>
     <ds:schemaRef ds:uri="http://schemas.openxmlformats.org/officeDocument/2006/bibliography"/>
   </ds:schemaRefs>

</xml_diff>